<commit_message>
Updates and more documents
</commit_message>
<xml_diff>
--- a/Manuscript/Chapter 2.docx
+++ b/Manuscript/Chapter 2.docx
@@ -1,6 +1,6 @@
 
 <file path=word/document.xml><?xml version="1.0" encoding="utf-8"?>
-<w:document xmlns:wpc="http://schemas.microsoft.com/office/word/2010/wordprocessingCanvas" xmlns:mc="http://schemas.openxmlformats.org/markup-compatibility/2006" xmlns:o="urn:schemas-microsoft-com:office:office" xmlns:r="http://schemas.openxmlformats.org/officeDocument/2006/relationships" xmlns:m="http://schemas.openxmlformats.org/officeDocument/2006/math" xmlns:v="urn:schemas-microsoft-com:vml" xmlns:wp14="http://schemas.microsoft.com/office/word/2010/wordprocessingDrawing" xmlns:wp="http://schemas.openxmlformats.org/drawingml/2006/wordprocessingDrawing" xmlns:w10="urn:schemas-microsoft-com:office:word" xmlns:w="http://schemas.openxmlformats.org/wordprocessingml/2006/main" xmlns:w14="http://schemas.microsoft.com/office/word/2010/wordml" xmlns:wpg="http://schemas.microsoft.com/office/word/2010/wordprocessingGroup" xmlns:wpi="http://schemas.microsoft.com/office/word/2010/wordprocessingInk" xmlns:wne="http://schemas.microsoft.com/office/word/2006/wordml" xmlns:wps="http://schemas.microsoft.com/office/word/2010/wordprocessingShape" mc:Ignorable="w14 wp14">
+<w:document xmlns:wpc="http://schemas.microsoft.com/office/word/2010/wordprocessingCanvas" xmlns:cx="http://schemas.microsoft.com/office/drawing/2014/chartex" xmlns:cx1="http://schemas.microsoft.com/office/drawing/2015/9/8/chartex" xmlns:cx2="http://schemas.microsoft.com/office/drawing/2015/10/21/chartex" xmlns:cx3="http://schemas.microsoft.com/office/drawing/2016/5/9/chartex" xmlns:cx4="http://schemas.microsoft.com/office/drawing/2016/5/10/chartex" xmlns:cx5="http://schemas.microsoft.com/office/drawing/2016/5/11/chartex" xmlns:cx6="http://schemas.microsoft.com/office/drawing/2016/5/12/chartex" xmlns:cx7="http://schemas.microsoft.com/office/drawing/2016/5/13/chartex" xmlns:cx8="http://schemas.microsoft.com/office/drawing/2016/5/14/chartex" xmlns:mc="http://schemas.openxmlformats.org/markup-compatibility/2006" xmlns:aink="http://schemas.microsoft.com/office/drawing/2016/ink" xmlns:am3d="http://schemas.microsoft.com/office/drawing/2017/model3d" xmlns:o="urn:schemas-microsoft-com:office:office" xmlns:r="http://schemas.openxmlformats.org/officeDocument/2006/relationships" xmlns:m="http://schemas.openxmlformats.org/officeDocument/2006/math" xmlns:v="urn:schemas-microsoft-com:vml" xmlns:wp14="http://schemas.microsoft.com/office/word/2010/wordprocessingDrawing" xmlns:wp="http://schemas.openxmlformats.org/drawingml/2006/wordprocessingDrawing" xmlns:w10="urn:schemas-microsoft-com:office:word" xmlns:w="http://schemas.openxmlformats.org/wordprocessingml/2006/main" xmlns:w14="http://schemas.microsoft.com/office/word/2010/wordml" xmlns:w15="http://schemas.microsoft.com/office/word/2012/wordml" xmlns:w16cid="http://schemas.microsoft.com/office/word/2016/wordml/cid" xmlns:w16se="http://schemas.microsoft.com/office/word/2015/wordml/symex" xmlns:wpg="http://schemas.microsoft.com/office/word/2010/wordprocessingGroup" xmlns:wpi="http://schemas.microsoft.com/office/word/2010/wordprocessingInk" xmlns:wne="http://schemas.microsoft.com/office/word/2006/wordml" xmlns:wps="http://schemas.microsoft.com/office/word/2010/wordprocessingShape" mc:Ignorable="w14 w15 w16se w16cid wp14">
   <w:body>
     <w:p>
       <w:pPr>
@@ -92,39 +92,7 @@
           <w:rFonts w:ascii="Times New Roman" w:hAnsi="Times New Roman" w:cs="Times New Roman"/>
           <w:shd w:val="clear" w:color="auto" w:fill="FFFFFF"/>
         </w:rPr>
-        <w:t xml:space="preserve">This proposal is anchored on the Sociocultural Theory by psychologist Lev </w:t>
-      </w:r>
-      <w:proofErr w:type="spellStart"/>
-      <w:r>
-        <w:rPr>
-          <w:rFonts w:ascii="Times New Roman" w:hAnsi="Times New Roman" w:cs="Times New Roman"/>
-          <w:shd w:val="clear" w:color="auto" w:fill="FFFFFF"/>
-        </w:rPr>
-        <w:t>Vygotsky</w:t>
-      </w:r>
-      <w:proofErr w:type="spellEnd"/>
-      <w:r>
-        <w:rPr>
-          <w:rFonts w:ascii="Times New Roman" w:hAnsi="Times New Roman" w:cs="Times New Roman"/>
-          <w:shd w:val="clear" w:color="auto" w:fill="FFFFFF"/>
-        </w:rPr>
-        <w:t xml:space="preserve">. </w:t>
-      </w:r>
-      <w:proofErr w:type="spellStart"/>
-      <w:r>
-        <w:rPr>
-          <w:rFonts w:ascii="Times New Roman" w:hAnsi="Times New Roman" w:cs="Times New Roman"/>
-          <w:shd w:val="clear" w:color="auto" w:fill="FFFFFF"/>
-        </w:rPr>
-        <w:t>Vygotsky</w:t>
-      </w:r>
-      <w:proofErr w:type="spellEnd"/>
-      <w:r>
-        <w:rPr>
-          <w:rFonts w:ascii="Times New Roman" w:hAnsi="Times New Roman" w:cs="Times New Roman"/>
-          <w:shd w:val="clear" w:color="auto" w:fill="FFFFFF"/>
-        </w:rPr>
-        <w:t xml:space="preserve"> believed that children learn actively and through hands-on experiences. </w:t>
+        <w:t xml:space="preserve">This proposal is anchored on the Sociocultural Theory by psychologist Lev Vygotsky. Vygotsky believed that children learn actively and through hands-on experiences. </w:t>
       </w:r>
       <w:r>
         <w:rPr>
@@ -156,55 +124,7 @@
           <w:rFonts w:ascii="Times New Roman" w:hAnsi="Times New Roman" w:cs="Times New Roman"/>
           <w:shd w:val="clear" w:color="auto" w:fill="FFFFFF"/>
         </w:rPr>
-        <w:t xml:space="preserve">In </w:t>
-      </w:r>
-      <w:proofErr w:type="spellStart"/>
-      <w:r>
-        <w:rPr>
-          <w:rFonts w:ascii="Times New Roman" w:hAnsi="Times New Roman" w:cs="Times New Roman"/>
-          <w:shd w:val="clear" w:color="auto" w:fill="FFFFFF"/>
-        </w:rPr>
-        <w:t>Vygotsky's</w:t>
-      </w:r>
-      <w:proofErr w:type="spellEnd"/>
-      <w:r>
-        <w:rPr>
-          <w:rFonts w:ascii="Times New Roman" w:hAnsi="Times New Roman" w:cs="Times New Roman"/>
-          <w:shd w:val="clear" w:color="auto" w:fill="FFFFFF"/>
-        </w:rPr>
-        <w:t xml:space="preserve"> view, learning is an inherently social process. Through interacting with others, learning becomes integrated into an individual's understanding of the world. This child development theory also introduced the concept of the zone of proximal development, which is the gap between what a person can do with help and what they can do on their own. It is with the help of more knowledgeable others, like </w:t>
-      </w:r>
-      <w:proofErr w:type="gramStart"/>
-      <w:r>
-        <w:rPr>
-          <w:rFonts w:ascii="Times New Roman" w:hAnsi="Times New Roman" w:cs="Times New Roman"/>
-          <w:shd w:val="clear" w:color="auto" w:fill="FFFFFF"/>
-        </w:rPr>
-        <w:t>teachers, that</w:t>
-      </w:r>
-      <w:proofErr w:type="gramEnd"/>
-      <w:r>
-        <w:rPr>
-          <w:rFonts w:ascii="Times New Roman" w:hAnsi="Times New Roman" w:cs="Times New Roman"/>
-          <w:shd w:val="clear" w:color="auto" w:fill="FFFFFF"/>
-        </w:rPr>
-        <w:t xml:space="preserve"> people are able to progressively learn and increase their skills and scope of understanding (</w:t>
-      </w:r>
-      <w:proofErr w:type="spellStart"/>
-      <w:r>
-        <w:rPr>
-          <w:rFonts w:ascii="Times New Roman" w:hAnsi="Times New Roman" w:cs="Times New Roman"/>
-          <w:shd w:val="clear" w:color="auto" w:fill="FFFFFF"/>
-        </w:rPr>
-        <w:t>Salkind</w:t>
-      </w:r>
-      <w:proofErr w:type="spellEnd"/>
-      <w:r>
-        <w:rPr>
-          <w:rFonts w:ascii="Times New Roman" w:hAnsi="Times New Roman" w:cs="Times New Roman"/>
-          <w:shd w:val="clear" w:color="auto" w:fill="FFFFFF"/>
-        </w:rPr>
-        <w:t xml:space="preserve">, 2004). </w:t>
+        <w:t xml:space="preserve">In Vygotsky's view, learning is an inherently social process. Through interacting with others, learning becomes integrated into an individual's understanding of the world. This child development theory also introduced the concept of the zone of proximal development, which is the gap between what a person can do with help and what they can do on their own. It is with the help of more knowledgeable others, like teachers, that people are able to progressively learn and increase their skills and scope of understanding (Salkind, 2004). </w:t>
       </w:r>
     </w:p>
     <w:p>
@@ -222,71 +142,7 @@
           <w:rFonts w:ascii="Times New Roman" w:hAnsi="Times New Roman" w:cs="Times New Roman"/>
           <w:shd w:val="clear" w:color="auto" w:fill="FFFFFF"/>
         </w:rPr>
-        <w:t xml:space="preserve">Therefore, it is very consequential for learning centers to have knowledgeable teachers since they will serve as models and early motivators of children. They are influential to the </w:t>
-      </w:r>
-      <w:proofErr w:type="gramStart"/>
-      <w:r>
-        <w:rPr>
-          <w:rFonts w:ascii="Times New Roman" w:hAnsi="Times New Roman" w:cs="Times New Roman"/>
-          <w:shd w:val="clear" w:color="auto" w:fill="FFFFFF"/>
-        </w:rPr>
-        <w:t>children’s</w:t>
-      </w:r>
-      <w:proofErr w:type="gramEnd"/>
-      <w:r>
-        <w:rPr>
-          <w:rFonts w:ascii="Times New Roman" w:hAnsi="Times New Roman" w:cs="Times New Roman"/>
-          <w:shd w:val="clear" w:color="auto" w:fill="FFFFFF"/>
-        </w:rPr>
-        <w:t xml:space="preserve"> growth and development. With the turnover rate of teachers, especially in learning centers, there is a need to figure out a solution to minimize its effects. </w:t>
-      </w:r>
-      <w:proofErr w:type="gramStart"/>
-      <w:r>
-        <w:rPr>
-          <w:rFonts w:ascii="Times New Roman" w:hAnsi="Times New Roman" w:cs="Times New Roman"/>
-          <w:shd w:val="clear" w:color="auto" w:fill="FFFFFF"/>
-        </w:rPr>
-        <w:t>iLearnCentral</w:t>
-      </w:r>
-      <w:proofErr w:type="gramEnd"/>
-      <w:r>
-        <w:rPr>
-          <w:rFonts w:ascii="Times New Roman" w:hAnsi="Times New Roman" w:cs="Times New Roman"/>
-          <w:shd w:val="clear" w:color="auto" w:fill="FFFFFF"/>
-        </w:rPr>
-        <w:t xml:space="preserve"> helps learning centers manage and control the hiring and profiling of their teachers. It also allows them to have an immediate replacement of their teacher in the event of sudden resignations. Thus, the effects it will have on children will be substantially reduced. </w:t>
-      </w:r>
-      <w:proofErr w:type="gramStart"/>
-      <w:r>
-        <w:rPr>
-          <w:rFonts w:ascii="Times New Roman" w:hAnsi="Times New Roman" w:cs="Times New Roman"/>
-          <w:shd w:val="clear" w:color="auto" w:fill="FFFFFF"/>
-        </w:rPr>
-        <w:t>iLearnCentral</w:t>
-      </w:r>
-      <w:proofErr w:type="gramEnd"/>
-      <w:r>
-        <w:rPr>
-          <w:rFonts w:ascii="Times New Roman" w:hAnsi="Times New Roman" w:cs="Times New Roman"/>
-          <w:shd w:val="clear" w:color="auto" w:fill="FFFFFF"/>
-        </w:rPr>
-        <w:t xml:space="preserve"> also ensures teachers to be in charge of their schedule and to be at ease with their tasks of creating lesson plans. The features that the app </w:t>
-      </w:r>
-      <w:proofErr w:type="gramStart"/>
-      <w:r>
-        <w:rPr>
-          <w:rFonts w:ascii="Times New Roman" w:hAnsi="Times New Roman" w:cs="Times New Roman"/>
-          <w:shd w:val="clear" w:color="auto" w:fill="FFFFFF"/>
-        </w:rPr>
-        <w:t>have</w:t>
-      </w:r>
-      <w:proofErr w:type="gramEnd"/>
-      <w:r>
-        <w:rPr>
-          <w:rFonts w:ascii="Times New Roman" w:hAnsi="Times New Roman" w:cs="Times New Roman"/>
-          <w:shd w:val="clear" w:color="auto" w:fill="FFFFFF"/>
-        </w:rPr>
-        <w:t xml:space="preserve"> help teachers become more efficient and productive with their time. </w:t>
+        <w:t xml:space="preserve">Therefore, it is very consequential for learning centers to have knowledgeable teachers since they will serve as models and early motivators of children. They are influential to the children’s growth and development. With the turnover rate of teachers, especially in learning centers, there is a need to figure out a solution to minimize its effects. iLearnCentral helps learning centers manage and control the hiring and profiling of their teachers. It also allows them to have an immediate replacement of their teacher in the event of sudden resignations. Thus, the effects it will have on children will be substantially reduced. iLearnCentral also ensures teachers to be in charge of their schedule and to be at ease with their tasks of creating lesson plans. The features that the app have help teachers become more efficient and productive with their time. </w:t>
       </w:r>
     </w:p>
     <w:p>
@@ -834,17 +690,8 @@
           <w:rFonts w:ascii="Times New Roman" w:hAnsi="Times New Roman" w:cs="Times New Roman"/>
           <w:shd w:val="clear" w:color="auto" w:fill="FFFFFF"/>
         </w:rPr>
-        <w:t>(</w:t>
-      </w:r>
-      <w:proofErr w:type="spellStart"/>
-      <w:r>
-        <w:rPr>
-          <w:rFonts w:ascii="Times New Roman" w:hAnsi="Times New Roman" w:cs="Times New Roman"/>
-          <w:shd w:val="clear" w:color="auto" w:fill="FFFFFF"/>
-        </w:rPr>
-        <w:t>DepEd</w:t>
-      </w:r>
-      <w:proofErr w:type="spellEnd"/>
+        <w:t>(DepEd</w:t>
+      </w:r>
       <w:r>
         <w:rPr>
           <w:rFonts w:ascii="Times New Roman" w:hAnsi="Times New Roman" w:cs="Times New Roman"/>
@@ -902,8 +749,6 @@
         </w:rPr>
         <w:t xml:space="preserve"> report that highlights the importance of preschool education in the Philippines. </w:t>
       </w:r>
-      <w:bookmarkStart w:id="0" w:name="_GoBack"/>
-      <w:bookmarkEnd w:id="0"/>
       <w:r>
         <w:rPr>
           <w:rFonts w:ascii="Times New Roman" w:hAnsi="Times New Roman" w:cs="Times New Roman"/>
@@ -941,23 +786,7 @@
           <w:rFonts w:ascii="Times New Roman" w:hAnsi="Times New Roman" w:cs="Times New Roman"/>
           <w:shd w:val="clear" w:color="auto" w:fill="FFFFFF"/>
         </w:rPr>
-        <w:t xml:space="preserve">ing data on the duration or type of preschool program attended, it appears that attending preschool makes a positive difference within the sample. This supports current interventions and the government’s policy related to investing in early </w:t>
-      </w:r>
-      <w:proofErr w:type="gramStart"/>
-      <w:r>
-        <w:rPr>
-          <w:rFonts w:ascii="Times New Roman" w:hAnsi="Times New Roman" w:cs="Times New Roman"/>
-          <w:shd w:val="clear" w:color="auto" w:fill="FFFFFF"/>
-        </w:rPr>
-        <w:t>years</w:t>
-      </w:r>
-      <w:proofErr w:type="gramEnd"/>
-      <w:r>
-        <w:rPr>
-          <w:rFonts w:ascii="Times New Roman" w:hAnsi="Times New Roman" w:cs="Times New Roman"/>
-          <w:shd w:val="clear" w:color="auto" w:fill="FFFFFF"/>
-        </w:rPr>
-        <w:t xml:space="preserve"> education</w:t>
+        <w:t>ing data on the duration or type of preschool program attended, it appears that attending preschool makes a positive difference within the sample. This supports current interventions and the government’s policy related to investing in early years education</w:t>
       </w:r>
       <w:r>
         <w:rPr>
@@ -1043,21 +872,7 @@
           <w:rFonts w:ascii="Times New Roman" w:hAnsi="Times New Roman" w:cs="Times New Roman"/>
         </w:rPr>
         <w:lastRenderedPageBreak/>
-        <w:t xml:space="preserve">requires building a body of theories and evidence about not only its forms but also </w:t>
-      </w:r>
-      <w:proofErr w:type="gramStart"/>
-      <w:r>
-        <w:rPr>
-          <w:rFonts w:ascii="Times New Roman" w:hAnsi="Times New Roman" w:cs="Times New Roman"/>
-        </w:rPr>
-        <w:t>its</w:t>
-      </w:r>
-      <w:proofErr w:type="gramEnd"/>
-      <w:r>
-        <w:rPr>
-          <w:rFonts w:ascii="Times New Roman" w:hAnsi="Times New Roman" w:cs="Times New Roman"/>
-        </w:rPr>
-        <w:t xml:space="preserve"> and proximal and distal outcomes. The early childhood field is at a place where professional development practice and craft knowledge require a larger and firmer platform of theoretical and empirical expertise in order to guide planning and implementation of the ambitious kinds of school and child care reforms that are demanded in the current era of services expansion and accountability. Indeed, the field is acquiring a body of findings of the effects of various forms, levels, and organizations of professional development on early childhood educators' knowledge bases and skillsets. However, we need to know more about the dynamic and transactional teaching and learning processes underlying these effects as they function in real-world early childhood settings. For example, we need findings documenting personal theories of change, supportive relationships among participants, and practitioner acceptance/resistance to change. We are even farther behind in building a solid body of empirical information on the indirect but essential influence of professional development on child and family outcomes. The number of children going to preschool and the number of licensed educators has proportionally increased. This gives Learning Centers the liberty of selecting the best available educator basing on their underlying professional development – skills, behaviors, and qualifications. </w:t>
+        <w:t xml:space="preserve">requires building a body of theories and evidence about not only its forms but also its and proximal and distal outcomes. The early childhood field is at a place where professional development practice and craft knowledge require a larger and firmer platform of theoretical and empirical expertise in order to guide planning and implementation of the ambitious kinds of school and child care reforms that are demanded in the current era of services expansion and accountability. Indeed, the field is acquiring a body of findings of the effects of various forms, levels, and organizations of professional development on early childhood educators' knowledge bases and skillsets. However, we need to know more about the dynamic and transactional teaching and learning processes underlying these effects as they function in real-world early childhood settings. For example, we need findings documenting personal theories of change, supportive relationships among participants, and practitioner acceptance/resistance to change. We are even farther behind in building a solid body of empirical information on the indirect but essential influence of professional development on child and family outcomes. The number of children going to preschool and the number of licensed educators has proportionally increased. This gives Learning Centers the liberty of selecting the best available educator basing on their underlying professional development – skills, behaviors, and qualifications. </w:t>
       </w:r>
     </w:p>
     <w:p>
@@ -1205,23 +1020,7 @@
           <w:rFonts w:ascii="Times New Roman" w:hAnsi="Times New Roman" w:cs="Times New Roman"/>
           <w:shd w:val="clear" w:color="auto" w:fill="FFFFFF"/>
         </w:rPr>
-        <w:t xml:space="preserve"> </w:t>
-      </w:r>
-      <w:proofErr w:type="spellStart"/>
-      <w:r>
-        <w:rPr>
-          <w:rFonts w:ascii="Times New Roman" w:hAnsi="Times New Roman" w:cs="Times New Roman"/>
-          <w:shd w:val="clear" w:color="auto" w:fill="FFFFFF"/>
-        </w:rPr>
-        <w:t>Oksanen</w:t>
-      </w:r>
-      <w:proofErr w:type="spellEnd"/>
-      <w:r>
-        <w:rPr>
-          <w:rFonts w:ascii="Times New Roman" w:hAnsi="Times New Roman" w:cs="Times New Roman"/>
-          <w:shd w:val="clear" w:color="auto" w:fill="FFFFFF"/>
-        </w:rPr>
-        <w:t>, a faculty member of the University of Tampere, also did a study on the transformation and impact of the use of technology in recruiting practices. The use of technology in recruiting practices is constantly becoming more and more routine amongst organizations. Recruiting as a whole has experienced a major change with new technologies providing quick, effective and cost-efficient ways of finding potential employees. Among these new technologies are big data and AI. Organizations have been collecting massive amounts of data, and now they are able to derive real value from big data and AI. The research data was collected during the spring of 2018 by interviewing weight recruitment professionals who work among recruitment on a daily basis. Data was studied with qualitative methods by analyzing, coding and identifying themes. As the aim of this study was to widen knowledge about the phenomenon of new technology-based recruitment methods the findings of this study appeared broad and diverse, highlighting the novelty of the phenomenon as opinions of the interviewees varied greatly. Three phases where AI can be of short-lived recruitment process were identified: practical organizing, pre-screening applications, and candidate communication. The benefits and disadvantages of AI in recruitment aroused much discussion and opinions among the interviewees. Numerous opportunities and risks were identified when utilizing new technologies in recruiting. Among other things, accelerating the recruitment process, automation of routine tasks and increasing objectivity were seen as opportunities. The risk of discrimination, data distortion, and invasion of privacy were considered as risks, among others.</w:t>
+        <w:t xml:space="preserve"> Oksanen, a faculty member of the University of Tampere, also did a study on the transformation and impact of the use of technology in recruiting practices. The use of technology in recruiting practices is constantly becoming more and more routine amongst organizations. Recruiting as a whole has experienced a major change with new technologies providing quick, effective and cost-efficient ways of finding potential employees. Among these new technologies are big data and AI. Organizations have been collecting massive amounts of data, and now they are able to derive real value from big data and AI. The research data was collected during the spring of 2018 by interviewing weight recruitment professionals who work among recruitment on a daily basis. Data was studied with qualitative methods by analyzing, coding and identifying themes. As the aim of this study was to widen knowledge about the phenomenon of new technology-based recruitment methods the findings of this study appeared broad and diverse, highlighting the novelty of the phenomenon as opinions of the interviewees varied greatly. Three phases where AI can be of short-lived recruitment process were identified: practical organizing, pre-screening applications, and candidate communication. The benefits and disadvantages of AI in recruitment aroused much discussion and opinions among the interviewees. Numerous opportunities and risks were identified when utilizing new technologies in recruiting. Among other things, accelerating the recruitment process, automation of routine tasks and increasing objectivity were seen as opportunities. The risk of discrimination, data distortion, and invasion of privacy were considered as risks, among others.</w:t>
       </w:r>
     </w:p>
     <w:p>
@@ -1241,8 +1040,19 @@
           <w:bCs/>
           <w:shd w:val="clear" w:color="auto" w:fill="FFFFFF"/>
         </w:rPr>
-        <w:t>RELATED STUDIES</w:t>
-      </w:r>
+        <w:t>R</w:t>
+      </w:r>
+      <w:r>
+        <w:rPr>
+          <w:rFonts w:ascii="Times New Roman" w:hAnsi="Times New Roman" w:cs="Times New Roman"/>
+          <w:b/>
+          <w:bCs/>
+          <w:shd w:val="clear" w:color="auto" w:fill="FFFFFF"/>
+        </w:rPr>
+        <w:t>elated Studies</w:t>
+      </w:r>
+      <w:bookmarkStart w:id="0" w:name="_GoBack"/>
+      <w:bookmarkEnd w:id="0"/>
     </w:p>
     <w:p>
       <w:pPr>
@@ -1266,23 +1076,7 @@
           <w:rFonts w:ascii="Times New Roman" w:hAnsi="Times New Roman" w:cs="Times New Roman"/>
           <w:shd w:val="clear" w:color="auto" w:fill="FFFFFF"/>
         </w:rPr>
-        <w:t xml:space="preserve">In July 2018, three students of the University </w:t>
-      </w:r>
-      <w:proofErr w:type="gramStart"/>
-      <w:r>
-        <w:rPr>
-          <w:rFonts w:ascii="Times New Roman" w:hAnsi="Times New Roman" w:cs="Times New Roman"/>
-          <w:shd w:val="clear" w:color="auto" w:fill="FFFFFF"/>
-        </w:rPr>
-        <w:t>of</w:t>
-      </w:r>
-      <w:proofErr w:type="gramEnd"/>
-      <w:r>
-        <w:rPr>
-          <w:rFonts w:ascii="Times New Roman" w:hAnsi="Times New Roman" w:cs="Times New Roman"/>
-          <w:shd w:val="clear" w:color="auto" w:fill="FFFFFF"/>
-        </w:rPr>
-        <w:t xml:space="preserve"> San Carlos (USC) - </w:t>
+        <w:t xml:space="preserve">In July 2018, three students of the University of San Carlos (USC) - </w:t>
       </w:r>
       <w:r>
         <w:rPr>
@@ -1478,34 +1272,20 @@
         <w:rPr>
           <w:rFonts w:ascii="Times New Roman" w:hAnsi="Times New Roman" w:cs="Times New Roman"/>
         </w:rPr>
-        <w:t xml:space="preserve">, a school management application, has been officially released in 2014 by then 19-year old </w:t>
+        <w:t xml:space="preserve">, a school management application, has been officially released in 2014 by then 19-year old Gian </w:t>
       </w:r>
       <w:proofErr w:type="spellStart"/>
       <w:r>
         <w:rPr>
           <w:rFonts w:ascii="Times New Roman" w:hAnsi="Times New Roman" w:cs="Times New Roman"/>
         </w:rPr>
-        <w:t>Gian</w:t>
+        <w:t>Javelona</w:t>
       </w:r>
       <w:proofErr w:type="spellEnd"/>
       <w:r>
         <w:rPr>
           <w:rFonts w:ascii="Times New Roman" w:hAnsi="Times New Roman" w:cs="Times New Roman"/>
         </w:rPr>
-        <w:t xml:space="preserve"> </w:t>
-      </w:r>
-      <w:proofErr w:type="spellStart"/>
-      <w:r>
-        <w:rPr>
-          <w:rFonts w:ascii="Times New Roman" w:hAnsi="Times New Roman" w:cs="Times New Roman"/>
-        </w:rPr>
-        <w:t>Javelona</w:t>
-      </w:r>
-      <w:proofErr w:type="spellEnd"/>
-      <w:r>
-        <w:rPr>
-          <w:rFonts w:ascii="Times New Roman" w:hAnsi="Times New Roman" w:cs="Times New Roman"/>
-        </w:rPr>
         <w:t xml:space="preserve">. It has since become a huge technology company that builds products that focuses on solving problems in education. Schools of every size use </w:t>
       </w:r>
       <w:r>
@@ -1518,21 +1298,7 @@
         <w:rPr>
           <w:rFonts w:ascii="Times New Roman" w:hAnsi="Times New Roman" w:cs="Times New Roman"/>
         </w:rPr>
-        <w:t xml:space="preserve"> platform to manage their entire operations from admission, payments, grading, scheduling and a whole lot</w:t>
-      </w:r>
-      <w:proofErr w:type="gramStart"/>
-      <w:r>
-        <w:rPr>
-          <w:rFonts w:ascii="Times New Roman" w:hAnsi="Times New Roman" w:cs="Times New Roman"/>
-        </w:rPr>
-        <w:t>​ more</w:t>
-      </w:r>
-      <w:proofErr w:type="gramEnd"/>
-      <w:r>
-        <w:rPr>
-          <w:rFonts w:ascii="Times New Roman" w:hAnsi="Times New Roman" w:cs="Times New Roman"/>
-        </w:rPr>
-        <w:t xml:space="preserve"> giving them time to focus more on providing better education. The app comes with multiple features for teachers, students, admins and parents. However, it is designed for large schools and universities.</w:t>
+        <w:t xml:space="preserve"> platform to manage their entire operations from admission, payments, grading, scheduling and a whole lot​ more giving them time to focus more on providing better education. The app comes with multiple features for teachers, students, admins and parents. However, it is designed for large schools and universities.</w:t>
       </w:r>
     </w:p>
     <w:p>
@@ -1550,7 +1316,6 @@
         </w:rPr>
         <w:tab/>
       </w:r>
-      <w:proofErr w:type="spellStart"/>
       <w:r>
         <w:rPr>
           <w:rFonts w:ascii="Times New Roman" w:hAnsi="Times New Roman" w:cs="Times New Roman"/>
@@ -1558,7 +1323,6 @@
         </w:rPr>
         <w:t>Schoology</w:t>
       </w:r>
-      <w:proofErr w:type="spellEnd"/>
       <w:r>
         <w:rPr>
           <w:rFonts w:ascii="Times New Roman" w:hAnsi="Times New Roman" w:cs="Times New Roman"/>
@@ -1571,23 +1335,7 @@
           <w:rFonts w:ascii="Times New Roman" w:hAnsi="Times New Roman" w:cs="Times New Roman"/>
           <w:shd w:val="clear" w:color="auto" w:fill="FFFFFF"/>
         </w:rPr>
-        <w:t xml:space="preserve">was designed by three Washington University students - Jeremy Reid, Ryan </w:t>
-      </w:r>
-      <w:proofErr w:type="spellStart"/>
-      <w:r>
-        <w:rPr>
-          <w:rFonts w:ascii="Times New Roman" w:hAnsi="Times New Roman" w:cs="Times New Roman"/>
-          <w:shd w:val="clear" w:color="auto" w:fill="FFFFFF"/>
-        </w:rPr>
-        <w:t>wang</w:t>
-      </w:r>
-      <w:proofErr w:type="spellEnd"/>
-      <w:r>
-        <w:rPr>
-          <w:rFonts w:ascii="Times New Roman" w:hAnsi="Times New Roman" w:cs="Times New Roman"/>
-          <w:shd w:val="clear" w:color="auto" w:fill="FFFFFF"/>
-        </w:rPr>
-        <w:t xml:space="preserve"> and Alex Trinidad and </w:t>
+        <w:t xml:space="preserve">was designed by three Washington University students - Jeremy Reid, Ryan wang and Alex Trinidad and </w:t>
       </w:r>
       <w:r>
         <w:rPr>
@@ -1643,23 +1391,7 @@
           <w:rFonts w:ascii="Times New Roman" w:hAnsi="Times New Roman" w:cs="Times New Roman"/>
           <w:shd w:val="clear" w:color="auto" w:fill="FFFFFF"/>
         </w:rPr>
-        <w:t xml:space="preserve">which was originally developed for sharing notes. Today, </w:t>
-      </w:r>
-      <w:proofErr w:type="spellStart"/>
-      <w:r>
-        <w:rPr>
-          <w:rFonts w:ascii="Times New Roman" w:hAnsi="Times New Roman" w:cs="Times New Roman"/>
-          <w:shd w:val="clear" w:color="auto" w:fill="FFFFFF"/>
-        </w:rPr>
-        <w:t>Schoology</w:t>
-      </w:r>
-      <w:proofErr w:type="spellEnd"/>
-      <w:r>
-        <w:rPr>
-          <w:rFonts w:ascii="Times New Roman" w:hAnsi="Times New Roman" w:cs="Times New Roman"/>
-          <w:shd w:val="clear" w:color="auto" w:fill="FFFFFF"/>
-        </w:rPr>
-        <w:t xml:space="preserve"> </w:t>
+        <w:t xml:space="preserve">which was originally developed for sharing notes. Today, Schoology </w:t>
       </w:r>
       <w:r>
         <w:rPr>
@@ -1727,7 +1459,6 @@
         <w:tab/>
       </w:r>
       <w:proofErr w:type="spellStart"/>
-      <w:proofErr w:type="gramStart"/>
       <w:r>
         <w:rPr>
           <w:rFonts w:ascii="Times New Roman" w:hAnsi="Times New Roman" w:cs="Times New Roman"/>
@@ -1736,7 +1467,6 @@
         <w:t>iEduCentre</w:t>
       </w:r>
       <w:proofErr w:type="spellEnd"/>
-      <w:proofErr w:type="gramEnd"/>
       <w:r>
         <w:rPr>
           <w:rFonts w:ascii="Times New Roman" w:hAnsi="Times New Roman" w:cs="Times New Roman"/>
@@ -1938,23 +1668,7 @@
           <w:rFonts w:ascii="Times New Roman" w:hAnsi="Times New Roman" w:cs="Times New Roman"/>
           <w:shd w:val="clear" w:color="auto" w:fill="FFFFFF"/>
         </w:rPr>
-        <w:t xml:space="preserve"> by the proponents as basis to create and </w:t>
-      </w:r>
-      <w:proofErr w:type="gramStart"/>
-      <w:r>
-        <w:rPr>
-          <w:rFonts w:ascii="Times New Roman" w:hAnsi="Times New Roman" w:cs="Times New Roman"/>
-          <w:shd w:val="clear" w:color="auto" w:fill="FFFFFF"/>
-        </w:rPr>
-        <w:t>innovate</w:t>
-      </w:r>
-      <w:proofErr w:type="gramEnd"/>
-      <w:r>
-        <w:rPr>
-          <w:rFonts w:ascii="Times New Roman" w:hAnsi="Times New Roman" w:cs="Times New Roman"/>
-          <w:shd w:val="clear" w:color="auto" w:fill="FFFFFF"/>
-        </w:rPr>
-        <w:t xml:space="preserve"> the features of </w:t>
+        <w:t xml:space="preserve"> by the proponents as basis to create and innovate the features of </w:t>
       </w:r>
       <w:r>
         <w:rPr>
@@ -2007,7 +1721,6 @@
       <w:tblPr>
         <w:tblStyle w:val="TableGrid"/>
         <w:tblW w:w="8730" w:type="dxa"/>
-        <w:tblInd w:w="0" w:type="dxa"/>
         <w:tblLayout w:type="fixed"/>
         <w:tblLook w:val="04A0" w:firstRow="1" w:lastRow="0" w:firstColumn="1" w:lastColumn="0" w:noHBand="0" w:noVBand="1"/>
       </w:tblPr>
@@ -2392,7 +2105,7 @@
               </w:rPr>
               <w:t xml:space="preserve"> </w:t>
             </w:r>
-            <w:hyperlink r:id="rId8" w:history="1">
+            <w:hyperlink r:id="rId7" w:history="1">
               <w:r>
                 <w:rPr>
                   <w:rStyle w:val="Hyperlink"/>
@@ -2677,7 +2390,7 @@
               </w:rPr>
               <w:t xml:space="preserve">URL: </w:t>
             </w:r>
-            <w:hyperlink r:id="rId9" w:history="1">
+            <w:hyperlink r:id="rId8" w:history="1">
               <w:r>
                 <w:rPr>
                   <w:rStyle w:val="Hyperlink"/>
@@ -2912,7 +2625,7 @@
               </w:rPr>
               <w:t xml:space="preserve">URL: </w:t>
             </w:r>
-            <w:hyperlink r:id="rId10" w:history="1">
+            <w:hyperlink r:id="rId9" w:history="1">
               <w:r>
                 <w:rPr>
                   <w:rStyle w:val="Hyperlink"/>
@@ -3136,7 +2849,6 @@
               <w:rPr>
                 <w:rFonts w:ascii="Times New Roman" w:hAnsi="Times New Roman" w:cs="Times New Roman"/>
               </w:rPr>
-              <w:lastRenderedPageBreak/>
               <w:t>Name: SpellWizards</w:t>
             </w:r>
           </w:p>
@@ -3163,7 +2875,7 @@
               </w:rPr>
               <w:t xml:space="preserve">URL: </w:t>
             </w:r>
-            <w:hyperlink r:id="rId11" w:history="1">
+            <w:hyperlink r:id="rId10" w:history="1">
               <w:r>
                 <w:rPr>
                   <w:rStyle w:val="Hyperlink"/>
@@ -3298,7 +3010,7 @@
       </w:pPr>
     </w:p>
     <w:sectPr>
-      <w:headerReference w:type="default" r:id="rId12"/>
+      <w:headerReference w:type="default" r:id="rId11"/>
       <w:pgSz w:w="12240" w:h="15840" w:code="1"/>
       <w:pgMar w:top="1440" w:right="1440" w:bottom="1440" w:left="2160" w:header="720" w:footer="720" w:gutter="0"/>
       <w:pgNumType w:start="5"/>
@@ -3311,7 +3023,7 @@
 </file>
 
 <file path=word/endnotes.xml><?xml version="1.0" encoding="utf-8"?>
-<w:endnotes xmlns:wpc="http://schemas.microsoft.com/office/word/2010/wordprocessingCanvas" xmlns:mc="http://schemas.openxmlformats.org/markup-compatibility/2006" xmlns:o="urn:schemas-microsoft-com:office:office" xmlns:r="http://schemas.openxmlformats.org/officeDocument/2006/relationships" xmlns:m="http://schemas.openxmlformats.org/officeDocument/2006/math" xmlns:v="urn:schemas-microsoft-com:vml" xmlns:wp14="http://schemas.microsoft.com/office/word/2010/wordprocessingDrawing" xmlns:wp="http://schemas.openxmlformats.org/drawingml/2006/wordprocessingDrawing" xmlns:w10="urn:schemas-microsoft-com:office:word" xmlns:w="http://schemas.openxmlformats.org/wordprocessingml/2006/main" xmlns:w14="http://schemas.microsoft.com/office/word/2010/wordml" xmlns:wpg="http://schemas.microsoft.com/office/word/2010/wordprocessingGroup" xmlns:wpi="http://schemas.microsoft.com/office/word/2010/wordprocessingInk" xmlns:wne="http://schemas.microsoft.com/office/word/2006/wordml" xmlns:wps="http://schemas.microsoft.com/office/word/2010/wordprocessingShape" mc:Ignorable="w14 wp14">
+<w:endnotes xmlns:wpc="http://schemas.microsoft.com/office/word/2010/wordprocessingCanvas" xmlns:cx="http://schemas.microsoft.com/office/drawing/2014/chartex" xmlns:cx1="http://schemas.microsoft.com/office/drawing/2015/9/8/chartex" xmlns:cx2="http://schemas.microsoft.com/office/drawing/2015/10/21/chartex" xmlns:cx3="http://schemas.microsoft.com/office/drawing/2016/5/9/chartex" xmlns:cx4="http://schemas.microsoft.com/office/drawing/2016/5/10/chartex" xmlns:cx5="http://schemas.microsoft.com/office/drawing/2016/5/11/chartex" xmlns:cx6="http://schemas.microsoft.com/office/drawing/2016/5/12/chartex" xmlns:cx7="http://schemas.microsoft.com/office/drawing/2016/5/13/chartex" xmlns:cx8="http://schemas.microsoft.com/office/drawing/2016/5/14/chartex" xmlns:mc="http://schemas.openxmlformats.org/markup-compatibility/2006" xmlns:aink="http://schemas.microsoft.com/office/drawing/2016/ink" xmlns:am3d="http://schemas.microsoft.com/office/drawing/2017/model3d" xmlns:o="urn:schemas-microsoft-com:office:office" xmlns:r="http://schemas.openxmlformats.org/officeDocument/2006/relationships" xmlns:m="http://schemas.openxmlformats.org/officeDocument/2006/math" xmlns:v="urn:schemas-microsoft-com:vml" xmlns:wp14="http://schemas.microsoft.com/office/word/2010/wordprocessingDrawing" xmlns:wp="http://schemas.openxmlformats.org/drawingml/2006/wordprocessingDrawing" xmlns:w10="urn:schemas-microsoft-com:office:word" xmlns:w="http://schemas.openxmlformats.org/wordprocessingml/2006/main" xmlns:w14="http://schemas.microsoft.com/office/word/2010/wordml" xmlns:w15="http://schemas.microsoft.com/office/word/2012/wordml" xmlns:w16cid="http://schemas.microsoft.com/office/word/2016/wordml/cid" xmlns:w16se="http://schemas.microsoft.com/office/word/2015/wordml/symex" xmlns:wpg="http://schemas.microsoft.com/office/word/2010/wordprocessingGroup" xmlns:wpi="http://schemas.microsoft.com/office/word/2010/wordprocessingInk" xmlns:wne="http://schemas.microsoft.com/office/word/2006/wordml" xmlns:wps="http://schemas.microsoft.com/office/word/2010/wordprocessingShape" mc:Ignorable="w14 w15 w16se w16cid wp14">
   <w:endnote w:type="separator" w:id="-1">
     <w:p>
       <w:pPr>
@@ -3336,7 +3048,7 @@
 </file>
 
 <file path=word/footnotes.xml><?xml version="1.0" encoding="utf-8"?>
-<w:footnotes xmlns:wpc="http://schemas.microsoft.com/office/word/2010/wordprocessingCanvas" xmlns:mc="http://schemas.openxmlformats.org/markup-compatibility/2006" xmlns:o="urn:schemas-microsoft-com:office:office" xmlns:r="http://schemas.openxmlformats.org/officeDocument/2006/relationships" xmlns:m="http://schemas.openxmlformats.org/officeDocument/2006/math" xmlns:v="urn:schemas-microsoft-com:vml" xmlns:wp14="http://schemas.microsoft.com/office/word/2010/wordprocessingDrawing" xmlns:wp="http://schemas.openxmlformats.org/drawingml/2006/wordprocessingDrawing" xmlns:w10="urn:schemas-microsoft-com:office:word" xmlns:w="http://schemas.openxmlformats.org/wordprocessingml/2006/main" xmlns:w14="http://schemas.microsoft.com/office/word/2010/wordml" xmlns:wpg="http://schemas.microsoft.com/office/word/2010/wordprocessingGroup" xmlns:wpi="http://schemas.microsoft.com/office/word/2010/wordprocessingInk" xmlns:wne="http://schemas.microsoft.com/office/word/2006/wordml" xmlns:wps="http://schemas.microsoft.com/office/word/2010/wordprocessingShape" mc:Ignorable="w14 wp14">
+<w:footnotes xmlns:wpc="http://schemas.microsoft.com/office/word/2010/wordprocessingCanvas" xmlns:cx="http://schemas.microsoft.com/office/drawing/2014/chartex" xmlns:cx1="http://schemas.microsoft.com/office/drawing/2015/9/8/chartex" xmlns:cx2="http://schemas.microsoft.com/office/drawing/2015/10/21/chartex" xmlns:cx3="http://schemas.microsoft.com/office/drawing/2016/5/9/chartex" xmlns:cx4="http://schemas.microsoft.com/office/drawing/2016/5/10/chartex" xmlns:cx5="http://schemas.microsoft.com/office/drawing/2016/5/11/chartex" xmlns:cx6="http://schemas.microsoft.com/office/drawing/2016/5/12/chartex" xmlns:cx7="http://schemas.microsoft.com/office/drawing/2016/5/13/chartex" xmlns:cx8="http://schemas.microsoft.com/office/drawing/2016/5/14/chartex" xmlns:mc="http://schemas.openxmlformats.org/markup-compatibility/2006" xmlns:aink="http://schemas.microsoft.com/office/drawing/2016/ink" xmlns:am3d="http://schemas.microsoft.com/office/drawing/2017/model3d" xmlns:o="urn:schemas-microsoft-com:office:office" xmlns:r="http://schemas.openxmlformats.org/officeDocument/2006/relationships" xmlns:m="http://schemas.openxmlformats.org/officeDocument/2006/math" xmlns:v="urn:schemas-microsoft-com:vml" xmlns:wp14="http://schemas.microsoft.com/office/word/2010/wordprocessingDrawing" xmlns:wp="http://schemas.openxmlformats.org/drawingml/2006/wordprocessingDrawing" xmlns:w10="urn:schemas-microsoft-com:office:word" xmlns:w="http://schemas.openxmlformats.org/wordprocessingml/2006/main" xmlns:w14="http://schemas.microsoft.com/office/word/2010/wordml" xmlns:w15="http://schemas.microsoft.com/office/word/2012/wordml" xmlns:w16cid="http://schemas.microsoft.com/office/word/2016/wordml/cid" xmlns:w16se="http://schemas.microsoft.com/office/word/2015/wordml/symex" xmlns:wpg="http://schemas.microsoft.com/office/word/2010/wordprocessingGroup" xmlns:wpi="http://schemas.microsoft.com/office/word/2010/wordprocessingInk" xmlns:wne="http://schemas.microsoft.com/office/word/2006/wordml" xmlns:wps="http://schemas.microsoft.com/office/word/2010/wordprocessingShape" mc:Ignorable="w14 w15 w16se w16cid wp14">
   <w:footnote w:type="separator" w:id="-1">
     <w:p>
       <w:pPr>
@@ -3361,7 +3073,7 @@
 </file>
 
 <file path=word/header1.xml><?xml version="1.0" encoding="utf-8"?>
-<w:hdr xmlns:wpc="http://schemas.microsoft.com/office/word/2010/wordprocessingCanvas" xmlns:mc="http://schemas.openxmlformats.org/markup-compatibility/2006" xmlns:o="urn:schemas-microsoft-com:office:office" xmlns:r="http://schemas.openxmlformats.org/officeDocument/2006/relationships" xmlns:m="http://schemas.openxmlformats.org/officeDocument/2006/math" xmlns:v="urn:schemas-microsoft-com:vml" xmlns:wp14="http://schemas.microsoft.com/office/word/2010/wordprocessingDrawing" xmlns:wp="http://schemas.openxmlformats.org/drawingml/2006/wordprocessingDrawing" xmlns:w10="urn:schemas-microsoft-com:office:word" xmlns:w="http://schemas.openxmlformats.org/wordprocessingml/2006/main" xmlns:w14="http://schemas.microsoft.com/office/word/2010/wordml" xmlns:wpg="http://schemas.microsoft.com/office/word/2010/wordprocessingGroup" xmlns:wpi="http://schemas.microsoft.com/office/word/2010/wordprocessingInk" xmlns:wne="http://schemas.microsoft.com/office/word/2006/wordml" xmlns:wps="http://schemas.microsoft.com/office/word/2010/wordprocessingShape" mc:Ignorable="w14 wp14">
+<w:hdr xmlns:wpc="http://schemas.microsoft.com/office/word/2010/wordprocessingCanvas" xmlns:cx="http://schemas.microsoft.com/office/drawing/2014/chartex" xmlns:cx1="http://schemas.microsoft.com/office/drawing/2015/9/8/chartex" xmlns:cx2="http://schemas.microsoft.com/office/drawing/2015/10/21/chartex" xmlns:cx3="http://schemas.microsoft.com/office/drawing/2016/5/9/chartex" xmlns:cx4="http://schemas.microsoft.com/office/drawing/2016/5/10/chartex" xmlns:cx5="http://schemas.microsoft.com/office/drawing/2016/5/11/chartex" xmlns:cx6="http://schemas.microsoft.com/office/drawing/2016/5/12/chartex" xmlns:cx7="http://schemas.microsoft.com/office/drawing/2016/5/13/chartex" xmlns:cx8="http://schemas.microsoft.com/office/drawing/2016/5/14/chartex" xmlns:mc="http://schemas.openxmlformats.org/markup-compatibility/2006" xmlns:aink="http://schemas.microsoft.com/office/drawing/2016/ink" xmlns:am3d="http://schemas.microsoft.com/office/drawing/2017/model3d" xmlns:o="urn:schemas-microsoft-com:office:office" xmlns:r="http://schemas.openxmlformats.org/officeDocument/2006/relationships" xmlns:m="http://schemas.openxmlformats.org/officeDocument/2006/math" xmlns:v="urn:schemas-microsoft-com:vml" xmlns:wp14="http://schemas.microsoft.com/office/word/2010/wordprocessingDrawing" xmlns:wp="http://schemas.openxmlformats.org/drawingml/2006/wordprocessingDrawing" xmlns:w10="urn:schemas-microsoft-com:office:word" xmlns:w="http://schemas.openxmlformats.org/wordprocessingml/2006/main" xmlns:w14="http://schemas.microsoft.com/office/word/2010/wordml" xmlns:w15="http://schemas.microsoft.com/office/word/2012/wordml" xmlns:w16cid="http://schemas.microsoft.com/office/word/2016/wordml/cid" xmlns:w16se="http://schemas.microsoft.com/office/word/2015/wordml/symex" xmlns:wpg="http://schemas.microsoft.com/office/word/2010/wordprocessingGroup" xmlns:wpi="http://schemas.microsoft.com/office/word/2010/wordprocessingInk" xmlns:wne="http://schemas.microsoft.com/office/word/2006/wordml" xmlns:wps="http://schemas.microsoft.com/office/word/2010/wordprocessingShape" mc:Ignorable="w14 w15 w16se w16cid wp14">
   <w:sdt>
     <w:sdtPr>
       <w:id w:val="426005812"/>
@@ -3414,8 +3126,8 @@
 </file>
 
 <file path=word/numbering.xml><?xml version="1.0" encoding="utf-8"?>
-<w:numbering xmlns:wpc="http://schemas.microsoft.com/office/word/2010/wordprocessingCanvas" xmlns:mc="http://schemas.openxmlformats.org/markup-compatibility/2006" xmlns:o="urn:schemas-microsoft-com:office:office" xmlns:r="http://schemas.openxmlformats.org/officeDocument/2006/relationships" xmlns:m="http://schemas.openxmlformats.org/officeDocument/2006/math" xmlns:v="urn:schemas-microsoft-com:vml" xmlns:wp14="http://schemas.microsoft.com/office/word/2010/wordprocessingDrawing" xmlns:wp="http://schemas.openxmlformats.org/drawingml/2006/wordprocessingDrawing" xmlns:w10="urn:schemas-microsoft-com:office:word" xmlns:w="http://schemas.openxmlformats.org/wordprocessingml/2006/main" xmlns:w14="http://schemas.microsoft.com/office/word/2010/wordml" xmlns:wpg="http://schemas.microsoft.com/office/word/2010/wordprocessingGroup" xmlns:wpi="http://schemas.microsoft.com/office/word/2010/wordprocessingInk" xmlns:wne="http://schemas.microsoft.com/office/word/2006/wordml" xmlns:wps="http://schemas.microsoft.com/office/word/2010/wordprocessingShape" mc:Ignorable="w14 wp14">
-  <w:abstractNum w:abstractNumId="0">
+<w:numbering xmlns:wpc="http://schemas.microsoft.com/office/word/2010/wordprocessingCanvas" xmlns:cx="http://schemas.microsoft.com/office/drawing/2014/chartex" xmlns:cx1="http://schemas.microsoft.com/office/drawing/2015/9/8/chartex" xmlns:cx2="http://schemas.microsoft.com/office/drawing/2015/10/21/chartex" xmlns:cx3="http://schemas.microsoft.com/office/drawing/2016/5/9/chartex" xmlns:cx4="http://schemas.microsoft.com/office/drawing/2016/5/10/chartex" xmlns:cx5="http://schemas.microsoft.com/office/drawing/2016/5/11/chartex" xmlns:cx6="http://schemas.microsoft.com/office/drawing/2016/5/12/chartex" xmlns:cx7="http://schemas.microsoft.com/office/drawing/2016/5/13/chartex" xmlns:cx8="http://schemas.microsoft.com/office/drawing/2016/5/14/chartex" xmlns:mc="http://schemas.openxmlformats.org/markup-compatibility/2006" xmlns:aink="http://schemas.microsoft.com/office/drawing/2016/ink" xmlns:am3d="http://schemas.microsoft.com/office/drawing/2017/model3d" xmlns:o="urn:schemas-microsoft-com:office:office" xmlns:r="http://schemas.openxmlformats.org/officeDocument/2006/relationships" xmlns:m="http://schemas.openxmlformats.org/officeDocument/2006/math" xmlns:v="urn:schemas-microsoft-com:vml" xmlns:wp14="http://schemas.microsoft.com/office/word/2010/wordprocessingDrawing" xmlns:wp="http://schemas.openxmlformats.org/drawingml/2006/wordprocessingDrawing" xmlns:w10="urn:schemas-microsoft-com:office:word" xmlns:w="http://schemas.openxmlformats.org/wordprocessingml/2006/main" xmlns:w14="http://schemas.microsoft.com/office/word/2010/wordml" xmlns:w15="http://schemas.microsoft.com/office/word/2012/wordml" xmlns:w16cid="http://schemas.microsoft.com/office/word/2016/wordml/cid" xmlns:w16se="http://schemas.microsoft.com/office/word/2015/wordml/symex" xmlns:wpg="http://schemas.microsoft.com/office/word/2010/wordprocessingGroup" xmlns:wpi="http://schemas.microsoft.com/office/word/2010/wordprocessingInk" xmlns:wne="http://schemas.microsoft.com/office/word/2006/wordml" xmlns:wps="http://schemas.microsoft.com/office/word/2010/wordprocessingShape" mc:Ignorable="w14 w15 w16se w16cid wp14">
+  <w:abstractNum w:abstractNumId="0" w15:restartNumberingAfterBreak="0">
     <w:nsid w:val="138E5AF4"/>
     <w:multiLevelType w:val="hybridMultilevel"/>
     <w:tmpl w:val="74AA321E"/>
@@ -3527,7 +3239,7 @@
       </w:rPr>
     </w:lvl>
   </w:abstractNum>
-  <w:abstractNum w:abstractNumId="1">
+  <w:abstractNum w:abstractNumId="1" w15:restartNumberingAfterBreak="0">
     <w:nsid w:val="3EBE3A30"/>
     <w:multiLevelType w:val="hybridMultilevel"/>
     <w:tmpl w:val="032042CA"/>
@@ -3639,7 +3351,7 @@
       </w:rPr>
     </w:lvl>
   </w:abstractNum>
-  <w:abstractNum w:abstractNumId="2">
+  <w:abstractNum w:abstractNumId="2" w15:restartNumberingAfterBreak="0">
     <w:nsid w:val="4C7D1914"/>
     <w:multiLevelType w:val="hybridMultilevel"/>
     <w:tmpl w:val="37DC6B88"/>
@@ -3752,7 +3464,7 @@
       </w:rPr>
     </w:lvl>
   </w:abstractNum>
-  <w:abstractNum w:abstractNumId="3">
+  <w:abstractNum w:abstractNumId="3" w15:restartNumberingAfterBreak="0">
     <w:nsid w:val="55BA7CF2"/>
     <w:multiLevelType w:val="hybridMultilevel"/>
     <w:tmpl w:val="6F1E36A6"/>
@@ -3864,7 +3576,7 @@
       </w:rPr>
     </w:lvl>
   </w:abstractNum>
-  <w:abstractNum w:abstractNumId="4">
+  <w:abstractNum w:abstractNumId="4" w15:restartNumberingAfterBreak="0">
     <w:nsid w:val="562626A5"/>
     <w:multiLevelType w:val="hybridMultilevel"/>
     <w:tmpl w:val="ADCAA7F2"/>
@@ -3977,7 +3689,7 @@
       </w:rPr>
     </w:lvl>
   </w:abstractNum>
-  <w:abstractNum w:abstractNumId="5">
+  <w:abstractNum w:abstractNumId="5" w15:restartNumberingAfterBreak="0">
     <w:nsid w:val="69D97ACA"/>
     <w:multiLevelType w:val="hybridMultilevel"/>
     <w:tmpl w:val="61AA2698"/>
@@ -4111,7 +3823,7 @@
 </file>
 
 <file path=word/styles.xml><?xml version="1.0" encoding="utf-8"?>
-<w:styles xmlns:mc="http://schemas.openxmlformats.org/markup-compatibility/2006" xmlns:r="http://schemas.openxmlformats.org/officeDocument/2006/relationships" xmlns:w="http://schemas.openxmlformats.org/wordprocessingml/2006/main" xmlns:w14="http://schemas.microsoft.com/office/word/2010/wordml" mc:Ignorable="w14">
+<w:styles xmlns:mc="http://schemas.openxmlformats.org/markup-compatibility/2006" xmlns:r="http://schemas.openxmlformats.org/officeDocument/2006/relationships" xmlns:w="http://schemas.openxmlformats.org/wordprocessingml/2006/main" xmlns:w14="http://schemas.microsoft.com/office/word/2010/wordml" xmlns:w15="http://schemas.microsoft.com/office/word/2012/wordml" xmlns:w16cid="http://schemas.microsoft.com/office/word/2016/wordml/cid" xmlns:w16se="http://schemas.microsoft.com/office/word/2015/wordml/symex" mc:Ignorable="w14 w15 w16se w16cid">
   <w:docDefaults>
     <w:rPrDefault>
       <w:rPr>
@@ -4127,144 +3839,383 @@
       </w:pPr>
     </w:pPrDefault>
   </w:docDefaults>
-  <w:latentStyles w:defLockedState="0" w:defUIPriority="99" w:defSemiHidden="1" w:defUnhideWhenUsed="1" w:defQFormat="0" w:count="267">
-    <w:lsdException w:name="Normal" w:semiHidden="0" w:uiPriority="0" w:unhideWhenUsed="0" w:qFormat="1"/>
-    <w:lsdException w:name="heading 1" w:semiHidden="0" w:uiPriority="9" w:unhideWhenUsed="0" w:qFormat="1"/>
-    <w:lsdException w:name="heading 2" w:uiPriority="9" w:qFormat="1"/>
-    <w:lsdException w:name="heading 3" w:uiPriority="9" w:qFormat="1"/>
-    <w:lsdException w:name="heading 4" w:uiPriority="9" w:qFormat="1"/>
-    <w:lsdException w:name="heading 5" w:uiPriority="9" w:qFormat="1"/>
-    <w:lsdException w:name="heading 6" w:uiPriority="9" w:qFormat="1"/>
-    <w:lsdException w:name="heading 7" w:uiPriority="9" w:qFormat="1"/>
-    <w:lsdException w:name="heading 8" w:uiPriority="9" w:qFormat="1"/>
-    <w:lsdException w:name="heading 9" w:uiPriority="9" w:qFormat="1"/>
-    <w:lsdException w:name="toc 1" w:uiPriority="39"/>
-    <w:lsdException w:name="toc 2" w:uiPriority="39"/>
-    <w:lsdException w:name="toc 3" w:uiPriority="39"/>
-    <w:lsdException w:name="toc 4" w:uiPriority="39"/>
-    <w:lsdException w:name="toc 5" w:uiPriority="39"/>
-    <w:lsdException w:name="toc 6" w:uiPriority="39"/>
-    <w:lsdException w:name="toc 7" w:uiPriority="39"/>
-    <w:lsdException w:name="toc 8" w:uiPriority="39"/>
-    <w:lsdException w:name="toc 9" w:uiPriority="39"/>
-    <w:lsdException w:name="caption" w:uiPriority="35" w:qFormat="1"/>
-    <w:lsdException w:name="Title" w:semiHidden="0" w:uiPriority="10" w:unhideWhenUsed="0" w:qFormat="1"/>
-    <w:lsdException w:name="Default Paragraph Font" w:uiPriority="1"/>
-    <w:lsdException w:name="Subtitle" w:semiHidden="0" w:uiPriority="11" w:unhideWhenUsed="0" w:qFormat="1"/>
-    <w:lsdException w:name="Strong" w:semiHidden="0" w:uiPriority="22" w:unhideWhenUsed="0" w:qFormat="1"/>
-    <w:lsdException w:name="Emphasis" w:semiHidden="0" w:uiPriority="20" w:unhideWhenUsed="0" w:qFormat="1"/>
-    <w:lsdException w:name="Table Grid" w:semiHidden="0" w:uiPriority="59" w:unhideWhenUsed="0"/>
-    <w:lsdException w:name="Placeholder Text" w:unhideWhenUsed="0"/>
-    <w:lsdException w:name="No Spacing" w:semiHidden="0" w:uiPriority="1" w:unhideWhenUsed="0" w:qFormat="1"/>
-    <w:lsdException w:name="Light Shading" w:semiHidden="0" w:uiPriority="60" w:unhideWhenUsed="0"/>
-    <w:lsdException w:name="Light List" w:semiHidden="0" w:uiPriority="61" w:unhideWhenUsed="0"/>
-    <w:lsdException w:name="Light Grid" w:semiHidden="0" w:uiPriority="62" w:unhideWhenUsed="0"/>
-    <w:lsdException w:name="Medium Shading 1" w:semiHidden="0" w:uiPriority="63" w:unhideWhenUsed="0"/>
-    <w:lsdException w:name="Medium Shading 2" w:semiHidden="0" w:uiPriority="64" w:unhideWhenUsed="0"/>
-    <w:lsdException w:name="Medium List 1" w:semiHidden="0" w:uiPriority="65" w:unhideWhenUsed="0"/>
-    <w:lsdException w:name="Medium List 2" w:semiHidden="0" w:uiPriority="66" w:unhideWhenUsed="0"/>
-    <w:lsdException w:name="Medium Grid 1" w:semiHidden="0" w:uiPriority="67" w:unhideWhenUsed="0"/>
-    <w:lsdException w:name="Medium Grid 2" w:semiHidden="0" w:uiPriority="68" w:unhideWhenUsed="0"/>
-    <w:lsdException w:name="Medium Grid 3" w:semiHidden="0" w:uiPriority="69" w:unhideWhenUsed="0"/>
-    <w:lsdException w:name="Dark List" w:semiHidden="0" w:uiPriority="70" w:unhideWhenUsed="0"/>
-    <w:lsdException w:name="Colorful Shading" w:semiHidden="0" w:uiPriority="71" w:unhideWhenUsed="0"/>
-    <w:lsdException w:name="Colorful List" w:semiHidden="0" w:uiPriority="72" w:unhideWhenUsed="0"/>
-    <w:lsdException w:name="Colorful Grid" w:semiHidden="0" w:uiPriority="73" w:unhideWhenUsed="0"/>
-    <w:lsdException w:name="Light Shading Accent 1" w:semiHidden="0" w:uiPriority="60" w:unhideWhenUsed="0"/>
-    <w:lsdException w:name="Light List Accent 1" w:semiHidden="0" w:uiPriority="61" w:unhideWhenUsed="0"/>
-    <w:lsdException w:name="Light Grid Accent 1" w:semiHidden="0" w:uiPriority="62" w:unhideWhenUsed="0"/>
-    <w:lsdException w:name="Medium Shading 1 Accent 1" w:semiHidden="0" w:uiPriority="63" w:unhideWhenUsed="0"/>
-    <w:lsdException w:name="Medium Shading 2 Accent 1" w:semiHidden="0" w:uiPriority="64" w:unhideWhenUsed="0"/>
-    <w:lsdException w:name="Medium List 1 Accent 1" w:semiHidden="0" w:uiPriority="65" w:unhideWhenUsed="0"/>
-    <w:lsdException w:name="Revision" w:unhideWhenUsed="0"/>
-    <w:lsdException w:name="List Paragraph" w:semiHidden="0" w:uiPriority="34" w:unhideWhenUsed="0" w:qFormat="1"/>
-    <w:lsdException w:name="Quote" w:semiHidden="0" w:uiPriority="29" w:unhideWhenUsed="0" w:qFormat="1"/>
-    <w:lsdException w:name="Intense Quote" w:semiHidden="0" w:uiPriority="30" w:unhideWhenUsed="0" w:qFormat="1"/>
-    <w:lsdException w:name="Medium List 2 Accent 1" w:semiHidden="0" w:uiPriority="66" w:unhideWhenUsed="0"/>
-    <w:lsdException w:name="Medium Grid 1 Accent 1" w:semiHidden="0" w:uiPriority="67" w:unhideWhenUsed="0"/>
-    <w:lsdException w:name="Medium Grid 2 Accent 1" w:semiHidden="0" w:uiPriority="68" w:unhideWhenUsed="0"/>
-    <w:lsdException w:name="Medium Grid 3 Accent 1" w:semiHidden="0" w:uiPriority="69" w:unhideWhenUsed="0"/>
-    <w:lsdException w:name="Dark List Accent 1" w:semiHidden="0" w:uiPriority="70" w:unhideWhenUsed="0"/>
-    <w:lsdException w:name="Colorful Shading Accent 1" w:semiHidden="0" w:uiPriority="71" w:unhideWhenUsed="0"/>
-    <w:lsdException w:name="Colorful List Accent 1" w:semiHidden="0" w:uiPriority="72" w:unhideWhenUsed="0"/>
-    <w:lsdException w:name="Colorful Grid Accent 1" w:semiHidden="0" w:uiPriority="73" w:unhideWhenUsed="0"/>
-    <w:lsdException w:name="Light Shading Accent 2" w:semiHidden="0" w:uiPriority="60" w:unhideWhenUsed="0"/>
-    <w:lsdException w:name="Light List Accent 2" w:semiHidden="0" w:uiPriority="61" w:unhideWhenUsed="0"/>
-    <w:lsdException w:name="Light Grid Accent 2" w:semiHidden="0" w:uiPriority="62" w:unhideWhenUsed="0"/>
-    <w:lsdException w:name="Medium Shading 1 Accent 2" w:semiHidden="0" w:uiPriority="63" w:unhideWhenUsed="0"/>
-    <w:lsdException w:name="Medium Shading 2 Accent 2" w:semiHidden="0" w:uiPriority="64" w:unhideWhenUsed="0"/>
-    <w:lsdException w:name="Medium List 1 Accent 2" w:semiHidden="0" w:uiPriority="65" w:unhideWhenUsed="0"/>
-    <w:lsdException w:name="Medium List 2 Accent 2" w:semiHidden="0" w:uiPriority="66" w:unhideWhenUsed="0"/>
-    <w:lsdException w:name="Medium Grid 1 Accent 2" w:semiHidden="0" w:uiPriority="67" w:unhideWhenUsed="0"/>
-    <w:lsdException w:name="Medium Grid 2 Accent 2" w:semiHidden="0" w:uiPriority="68" w:unhideWhenUsed="0"/>
-    <w:lsdException w:name="Medium Grid 3 Accent 2" w:semiHidden="0" w:uiPriority="69" w:unhideWhenUsed="0"/>
-    <w:lsdException w:name="Dark List Accent 2" w:semiHidden="0" w:uiPriority="70" w:unhideWhenUsed="0"/>
-    <w:lsdException w:name="Colorful Shading Accent 2" w:semiHidden="0" w:uiPriority="71" w:unhideWhenUsed="0"/>
-    <w:lsdException w:name="Colorful List Accent 2" w:semiHidden="0" w:uiPriority="72" w:unhideWhenUsed="0"/>
-    <w:lsdException w:name="Colorful Grid Accent 2" w:semiHidden="0" w:uiPriority="73" w:unhideWhenUsed="0"/>
-    <w:lsdException w:name="Light Shading Accent 3" w:semiHidden="0" w:uiPriority="60" w:unhideWhenUsed="0"/>
-    <w:lsdException w:name="Light List Accent 3" w:semiHidden="0" w:uiPriority="61" w:unhideWhenUsed="0"/>
-    <w:lsdException w:name="Light Grid Accent 3" w:semiHidden="0" w:uiPriority="62" w:unhideWhenUsed="0"/>
-    <w:lsdException w:name="Medium Shading 1 Accent 3" w:semiHidden="0" w:uiPriority="63" w:unhideWhenUsed="0"/>
-    <w:lsdException w:name="Medium Shading 2 Accent 3" w:semiHidden="0" w:uiPriority="64" w:unhideWhenUsed="0"/>
-    <w:lsdException w:name="Medium List 1 Accent 3" w:semiHidden="0" w:uiPriority="65" w:unhideWhenUsed="0"/>
-    <w:lsdException w:name="Medium List 2 Accent 3" w:semiHidden="0" w:uiPriority="66" w:unhideWhenUsed="0"/>
-    <w:lsdException w:name="Medium Grid 1 Accent 3" w:semiHidden="0" w:uiPriority="67" w:unhideWhenUsed="0"/>
-    <w:lsdException w:name="Medium Grid 2 Accent 3" w:semiHidden="0" w:uiPriority="68" w:unhideWhenUsed="0"/>
-    <w:lsdException w:name="Medium Grid 3 Accent 3" w:semiHidden="0" w:uiPriority="69" w:unhideWhenUsed="0"/>
-    <w:lsdException w:name="Dark List Accent 3" w:semiHidden="0" w:uiPriority="70" w:unhideWhenUsed="0"/>
-    <w:lsdException w:name="Colorful Shading Accent 3" w:semiHidden="0" w:uiPriority="71" w:unhideWhenUsed="0"/>
-    <w:lsdException w:name="Colorful List Accent 3" w:semiHidden="0" w:uiPriority="72" w:unhideWhenUsed="0"/>
-    <w:lsdException w:name="Colorful Grid Accent 3" w:semiHidden="0" w:uiPriority="73" w:unhideWhenUsed="0"/>
-    <w:lsdException w:name="Light Shading Accent 4" w:semiHidden="0" w:uiPriority="60" w:unhideWhenUsed="0"/>
-    <w:lsdException w:name="Light List Accent 4" w:semiHidden="0" w:uiPriority="61" w:unhideWhenUsed="0"/>
-    <w:lsdException w:name="Light Grid Accent 4" w:semiHidden="0" w:uiPriority="62" w:unhideWhenUsed="0"/>
-    <w:lsdException w:name="Medium Shading 1 Accent 4" w:semiHidden="0" w:uiPriority="63" w:unhideWhenUsed="0"/>
-    <w:lsdException w:name="Medium Shading 2 Accent 4" w:semiHidden="0" w:uiPriority="64" w:unhideWhenUsed="0"/>
-    <w:lsdException w:name="Medium List 1 Accent 4" w:semiHidden="0" w:uiPriority="65" w:unhideWhenUsed="0"/>
-    <w:lsdException w:name="Medium List 2 Accent 4" w:semiHidden="0" w:uiPriority="66" w:unhideWhenUsed="0"/>
-    <w:lsdException w:name="Medium Grid 1 Accent 4" w:semiHidden="0" w:uiPriority="67" w:unhideWhenUsed="0"/>
-    <w:lsdException w:name="Medium Grid 2 Accent 4" w:semiHidden="0" w:uiPriority="68" w:unhideWhenUsed="0"/>
-    <w:lsdException w:name="Medium Grid 3 Accent 4" w:semiHidden="0" w:uiPriority="69" w:unhideWhenUsed="0"/>
-    <w:lsdException w:name="Dark List Accent 4" w:semiHidden="0" w:uiPriority="70" w:unhideWhenUsed="0"/>
-    <w:lsdException w:name="Colorful Shading Accent 4" w:semiHidden="0" w:uiPriority="71" w:unhideWhenUsed="0"/>
-    <w:lsdException w:name="Colorful List Accent 4" w:semiHidden="0" w:uiPriority="72" w:unhideWhenUsed="0"/>
-    <w:lsdException w:name="Colorful Grid Accent 4" w:semiHidden="0" w:uiPriority="73" w:unhideWhenUsed="0"/>
-    <w:lsdException w:name="Light Shading Accent 5" w:semiHidden="0" w:uiPriority="60" w:unhideWhenUsed="0"/>
-    <w:lsdException w:name="Light List Accent 5" w:semiHidden="0" w:uiPriority="61" w:unhideWhenUsed="0"/>
-    <w:lsdException w:name="Light Grid Accent 5" w:semiHidden="0" w:uiPriority="62" w:unhideWhenUsed="0"/>
-    <w:lsdException w:name="Medium Shading 1 Accent 5" w:semiHidden="0" w:uiPriority="63" w:unhideWhenUsed="0"/>
-    <w:lsdException w:name="Medium Shading 2 Accent 5" w:semiHidden="0" w:uiPriority="64" w:unhideWhenUsed="0"/>
-    <w:lsdException w:name="Medium List 1 Accent 5" w:semiHidden="0" w:uiPriority="65" w:unhideWhenUsed="0"/>
-    <w:lsdException w:name="Medium List 2 Accent 5" w:semiHidden="0" w:uiPriority="66" w:unhideWhenUsed="0"/>
-    <w:lsdException w:name="Medium Grid 1 Accent 5" w:semiHidden="0" w:uiPriority="67" w:unhideWhenUsed="0"/>
-    <w:lsdException w:name="Medium Grid 2 Accent 5" w:semiHidden="0" w:uiPriority="68" w:unhideWhenUsed="0"/>
-    <w:lsdException w:name="Medium Grid 3 Accent 5" w:semiHidden="0" w:uiPriority="69" w:unhideWhenUsed="0"/>
-    <w:lsdException w:name="Dark List Accent 5" w:semiHidden="0" w:uiPriority="70" w:unhideWhenUsed="0"/>
-    <w:lsdException w:name="Colorful Shading Accent 5" w:semiHidden="0" w:uiPriority="71" w:unhideWhenUsed="0"/>
-    <w:lsdException w:name="Colorful List Accent 5" w:semiHidden="0" w:uiPriority="72" w:unhideWhenUsed="0"/>
-    <w:lsdException w:name="Colorful Grid Accent 5" w:semiHidden="0" w:uiPriority="73" w:unhideWhenUsed="0"/>
-    <w:lsdException w:name="Light Shading Accent 6" w:semiHidden="0" w:uiPriority="60" w:unhideWhenUsed="0"/>
-    <w:lsdException w:name="Light List Accent 6" w:semiHidden="0" w:uiPriority="61" w:unhideWhenUsed="0"/>
-    <w:lsdException w:name="Light Grid Accent 6" w:semiHidden="0" w:uiPriority="62" w:unhideWhenUsed="0"/>
-    <w:lsdException w:name="Medium Shading 1 Accent 6" w:semiHidden="0" w:uiPriority="63" w:unhideWhenUsed="0"/>
-    <w:lsdException w:name="Medium Shading 2 Accent 6" w:semiHidden="0" w:uiPriority="64" w:unhideWhenUsed="0"/>
-    <w:lsdException w:name="Medium List 1 Accent 6" w:semiHidden="0" w:uiPriority="65" w:unhideWhenUsed="0"/>
-    <w:lsdException w:name="Medium List 2 Accent 6" w:semiHidden="0" w:uiPriority="66" w:unhideWhenUsed="0"/>
-    <w:lsdException w:name="Medium Grid 1 Accent 6" w:semiHidden="0" w:uiPriority="67" w:unhideWhenUsed="0"/>
-    <w:lsdException w:name="Medium Grid 2 Accent 6" w:semiHidden="0" w:uiPriority="68" w:unhideWhenUsed="0"/>
-    <w:lsdException w:name="Medium Grid 3 Accent 6" w:semiHidden="0" w:uiPriority="69" w:unhideWhenUsed="0"/>
-    <w:lsdException w:name="Dark List Accent 6" w:semiHidden="0" w:uiPriority="70" w:unhideWhenUsed="0"/>
-    <w:lsdException w:name="Colorful Shading Accent 6" w:semiHidden="0" w:uiPriority="71" w:unhideWhenUsed="0"/>
-    <w:lsdException w:name="Colorful List Accent 6" w:semiHidden="0" w:uiPriority="72" w:unhideWhenUsed="0"/>
-    <w:lsdException w:name="Colorful Grid Accent 6" w:semiHidden="0" w:uiPriority="73" w:unhideWhenUsed="0"/>
-    <w:lsdException w:name="Subtle Emphasis" w:semiHidden="0" w:uiPriority="19" w:unhideWhenUsed="0" w:qFormat="1"/>
-    <w:lsdException w:name="Intense Emphasis" w:semiHidden="0" w:uiPriority="21" w:unhideWhenUsed="0" w:qFormat="1"/>
-    <w:lsdException w:name="Subtle Reference" w:semiHidden="0" w:uiPriority="31" w:unhideWhenUsed="0" w:qFormat="1"/>
-    <w:lsdException w:name="Intense Reference" w:semiHidden="0" w:uiPriority="32" w:unhideWhenUsed="0" w:qFormat="1"/>
-    <w:lsdException w:name="Book Title" w:semiHidden="0" w:uiPriority="33" w:unhideWhenUsed="0" w:qFormat="1"/>
-    <w:lsdException w:name="Bibliography" w:uiPriority="37"/>
-    <w:lsdException w:name="TOC Heading" w:uiPriority="39" w:qFormat="1"/>
+  <w:latentStyles w:defLockedState="0" w:defUIPriority="99" w:defSemiHidden="0" w:defUnhideWhenUsed="0" w:defQFormat="0" w:count="376">
+    <w:lsdException w:name="Normal" w:uiPriority="0" w:qFormat="1"/>
+    <w:lsdException w:name="heading 1" w:uiPriority="9" w:qFormat="1"/>
+    <w:lsdException w:name="heading 2" w:semiHidden="1" w:uiPriority="9" w:unhideWhenUsed="1" w:qFormat="1"/>
+    <w:lsdException w:name="heading 3" w:semiHidden="1" w:uiPriority="9" w:unhideWhenUsed="1" w:qFormat="1"/>
+    <w:lsdException w:name="heading 4" w:semiHidden="1" w:uiPriority="9" w:unhideWhenUsed="1" w:qFormat="1"/>
+    <w:lsdException w:name="heading 5" w:semiHidden="1" w:uiPriority="9" w:unhideWhenUsed="1" w:qFormat="1"/>
+    <w:lsdException w:name="heading 6" w:semiHidden="1" w:uiPriority="9" w:unhideWhenUsed="1" w:qFormat="1"/>
+    <w:lsdException w:name="heading 7" w:semiHidden="1" w:uiPriority="9" w:unhideWhenUsed="1" w:qFormat="1"/>
+    <w:lsdException w:name="heading 8" w:semiHidden="1" w:uiPriority="9" w:unhideWhenUsed="1" w:qFormat="1"/>
+    <w:lsdException w:name="heading 9" w:semiHidden="1" w:uiPriority="9" w:unhideWhenUsed="1" w:qFormat="1"/>
+    <w:lsdException w:name="index 1" w:semiHidden="1" w:unhideWhenUsed="1"/>
+    <w:lsdException w:name="index 2" w:semiHidden="1" w:unhideWhenUsed="1"/>
+    <w:lsdException w:name="index 3" w:semiHidden="1" w:unhideWhenUsed="1"/>
+    <w:lsdException w:name="index 4" w:semiHidden="1" w:unhideWhenUsed="1"/>
+    <w:lsdException w:name="index 5" w:semiHidden="1" w:unhideWhenUsed="1"/>
+    <w:lsdException w:name="index 6" w:semiHidden="1" w:unhideWhenUsed="1"/>
+    <w:lsdException w:name="index 7" w:semiHidden="1" w:unhideWhenUsed="1"/>
+    <w:lsdException w:name="index 8" w:semiHidden="1" w:unhideWhenUsed="1"/>
+    <w:lsdException w:name="index 9" w:semiHidden="1" w:unhideWhenUsed="1"/>
+    <w:lsdException w:name="toc 1" w:semiHidden="1" w:uiPriority="39" w:unhideWhenUsed="1"/>
+    <w:lsdException w:name="toc 2" w:semiHidden="1" w:uiPriority="39" w:unhideWhenUsed="1"/>
+    <w:lsdException w:name="toc 3" w:semiHidden="1" w:uiPriority="39" w:unhideWhenUsed="1"/>
+    <w:lsdException w:name="toc 4" w:semiHidden="1" w:uiPriority="39" w:unhideWhenUsed="1"/>
+    <w:lsdException w:name="toc 5" w:semiHidden="1" w:uiPriority="39" w:unhideWhenUsed="1"/>
+    <w:lsdException w:name="toc 6" w:semiHidden="1" w:uiPriority="39" w:unhideWhenUsed="1"/>
+    <w:lsdException w:name="toc 7" w:semiHidden="1" w:uiPriority="39" w:unhideWhenUsed="1"/>
+    <w:lsdException w:name="toc 8" w:semiHidden="1" w:uiPriority="39" w:unhideWhenUsed="1"/>
+    <w:lsdException w:name="toc 9" w:semiHidden="1" w:uiPriority="39" w:unhideWhenUsed="1"/>
+    <w:lsdException w:name="Normal Indent" w:semiHidden="1" w:unhideWhenUsed="1"/>
+    <w:lsdException w:name="footnote text" w:semiHidden="1" w:unhideWhenUsed="1"/>
+    <w:lsdException w:name="annotation text" w:semiHidden="1" w:unhideWhenUsed="1"/>
+    <w:lsdException w:name="header" w:semiHidden="1" w:unhideWhenUsed="1"/>
+    <w:lsdException w:name="footer" w:semiHidden="1" w:unhideWhenUsed="1"/>
+    <w:lsdException w:name="index heading" w:semiHidden="1" w:unhideWhenUsed="1"/>
+    <w:lsdException w:name="caption" w:semiHidden="1" w:uiPriority="35" w:unhideWhenUsed="1" w:qFormat="1"/>
+    <w:lsdException w:name="table of figures" w:semiHidden="1" w:unhideWhenUsed="1"/>
+    <w:lsdException w:name="envelope address" w:semiHidden="1" w:unhideWhenUsed="1"/>
+    <w:lsdException w:name="envelope return" w:semiHidden="1" w:unhideWhenUsed="1"/>
+    <w:lsdException w:name="footnote reference" w:semiHidden="1" w:unhideWhenUsed="1"/>
+    <w:lsdException w:name="annotation reference" w:semiHidden="1" w:unhideWhenUsed="1"/>
+    <w:lsdException w:name="line number" w:semiHidden="1" w:unhideWhenUsed="1"/>
+    <w:lsdException w:name="page number" w:semiHidden="1" w:unhideWhenUsed="1"/>
+    <w:lsdException w:name="endnote reference" w:semiHidden="1" w:unhideWhenUsed="1"/>
+    <w:lsdException w:name="endnote text" w:semiHidden="1" w:unhideWhenUsed="1"/>
+    <w:lsdException w:name="table of authorities" w:semiHidden="1" w:unhideWhenUsed="1"/>
+    <w:lsdException w:name="macro" w:semiHidden="1" w:unhideWhenUsed="1"/>
+    <w:lsdException w:name="toa heading" w:semiHidden="1" w:unhideWhenUsed="1"/>
+    <w:lsdException w:name="List" w:semiHidden="1" w:unhideWhenUsed="1"/>
+    <w:lsdException w:name="List Bullet" w:semiHidden="1" w:unhideWhenUsed="1"/>
+    <w:lsdException w:name="List Number" w:semiHidden="1" w:unhideWhenUsed="1"/>
+    <w:lsdException w:name="List 2" w:semiHidden="1" w:unhideWhenUsed="1"/>
+    <w:lsdException w:name="List 3" w:semiHidden="1" w:unhideWhenUsed="1"/>
+    <w:lsdException w:name="List 4" w:semiHidden="1" w:unhideWhenUsed="1"/>
+    <w:lsdException w:name="List 5" w:semiHidden="1" w:unhideWhenUsed="1"/>
+    <w:lsdException w:name="List Bullet 2" w:semiHidden="1" w:unhideWhenUsed="1"/>
+    <w:lsdException w:name="List Bullet 3" w:semiHidden="1" w:unhideWhenUsed="1"/>
+    <w:lsdException w:name="List Bullet 4" w:semiHidden="1" w:unhideWhenUsed="1"/>
+    <w:lsdException w:name="List Bullet 5" w:semiHidden="1" w:unhideWhenUsed="1"/>
+    <w:lsdException w:name="List Number 2" w:semiHidden="1" w:unhideWhenUsed="1"/>
+    <w:lsdException w:name="List Number 3" w:semiHidden="1" w:unhideWhenUsed="1"/>
+    <w:lsdException w:name="List Number 4" w:semiHidden="1" w:unhideWhenUsed="1"/>
+    <w:lsdException w:name="List Number 5" w:semiHidden="1" w:unhideWhenUsed="1"/>
+    <w:lsdException w:name="Title" w:uiPriority="10" w:qFormat="1"/>
+    <w:lsdException w:name="Closing" w:semiHidden="1" w:unhideWhenUsed="1"/>
+    <w:lsdException w:name="Signature" w:semiHidden="1" w:unhideWhenUsed="1"/>
+    <w:lsdException w:name="Default Paragraph Font" w:semiHidden="1" w:uiPriority="1" w:unhideWhenUsed="1"/>
+    <w:lsdException w:name="Body Text" w:semiHidden="1" w:unhideWhenUsed="1"/>
+    <w:lsdException w:name="Body Text Indent" w:semiHidden="1" w:unhideWhenUsed="1"/>
+    <w:lsdException w:name="List Continue" w:semiHidden="1" w:unhideWhenUsed="1"/>
+    <w:lsdException w:name="List Continue 2" w:semiHidden="1" w:unhideWhenUsed="1"/>
+    <w:lsdException w:name="List Continue 3" w:semiHidden="1" w:unhideWhenUsed="1"/>
+    <w:lsdException w:name="List Continue 4" w:semiHidden="1" w:unhideWhenUsed="1"/>
+    <w:lsdException w:name="List Continue 5" w:semiHidden="1" w:unhideWhenUsed="1"/>
+    <w:lsdException w:name="Message Header" w:semiHidden="1" w:unhideWhenUsed="1"/>
+    <w:lsdException w:name="Subtitle" w:uiPriority="11" w:qFormat="1"/>
+    <w:lsdException w:name="Salutation" w:semiHidden="1" w:unhideWhenUsed="1"/>
+    <w:lsdException w:name="Date" w:semiHidden="1" w:unhideWhenUsed="1"/>
+    <w:lsdException w:name="Body Text First Indent" w:semiHidden="1" w:unhideWhenUsed="1"/>
+    <w:lsdException w:name="Body Text First Indent 2" w:semiHidden="1" w:unhideWhenUsed="1"/>
+    <w:lsdException w:name="Note Heading" w:semiHidden="1" w:unhideWhenUsed="1"/>
+    <w:lsdException w:name="Body Text 2" w:semiHidden="1" w:unhideWhenUsed="1"/>
+    <w:lsdException w:name="Body Text 3" w:semiHidden="1" w:unhideWhenUsed="1"/>
+    <w:lsdException w:name="Body Text Indent 2" w:semiHidden="1" w:unhideWhenUsed="1"/>
+    <w:lsdException w:name="Body Text Indent 3" w:semiHidden="1" w:unhideWhenUsed="1"/>
+    <w:lsdException w:name="Block Text" w:semiHidden="1" w:unhideWhenUsed="1"/>
+    <w:lsdException w:name="Hyperlink" w:semiHidden="1" w:unhideWhenUsed="1"/>
+    <w:lsdException w:name="FollowedHyperlink" w:semiHidden="1" w:unhideWhenUsed="1"/>
+    <w:lsdException w:name="Strong" w:uiPriority="22" w:qFormat="1"/>
+    <w:lsdException w:name="Emphasis" w:uiPriority="20" w:qFormat="1"/>
+    <w:lsdException w:name="Document Map" w:semiHidden="1" w:unhideWhenUsed="1"/>
+    <w:lsdException w:name="Plain Text" w:semiHidden="1" w:unhideWhenUsed="1"/>
+    <w:lsdException w:name="E-mail Signature" w:semiHidden="1" w:unhideWhenUsed="1"/>
+    <w:lsdException w:name="HTML Top of Form" w:semiHidden="1" w:unhideWhenUsed="1"/>
+    <w:lsdException w:name="HTML Bottom of Form" w:semiHidden="1" w:unhideWhenUsed="1"/>
+    <w:lsdException w:name="Normal (Web)" w:semiHidden="1" w:unhideWhenUsed="1"/>
+    <w:lsdException w:name="HTML Acronym" w:semiHidden="1" w:unhideWhenUsed="1"/>
+    <w:lsdException w:name="HTML Address" w:semiHidden="1" w:unhideWhenUsed="1"/>
+    <w:lsdException w:name="HTML Cite" w:semiHidden="1" w:unhideWhenUsed="1"/>
+    <w:lsdException w:name="HTML Code" w:semiHidden="1" w:unhideWhenUsed="1"/>
+    <w:lsdException w:name="HTML Definition" w:semiHidden="1" w:unhideWhenUsed="1"/>
+    <w:lsdException w:name="HTML Keyboard" w:semiHidden="1" w:unhideWhenUsed="1"/>
+    <w:lsdException w:name="HTML Preformatted" w:semiHidden="1" w:unhideWhenUsed="1"/>
+    <w:lsdException w:name="HTML Sample" w:semiHidden="1" w:unhideWhenUsed="1"/>
+    <w:lsdException w:name="HTML Typewriter" w:semiHidden="1" w:unhideWhenUsed="1"/>
+    <w:lsdException w:name="HTML Variable" w:semiHidden="1" w:unhideWhenUsed="1"/>
+    <w:lsdException w:name="Normal Table" w:semiHidden="1" w:unhideWhenUsed="1"/>
+    <w:lsdException w:name="annotation subject" w:semiHidden="1" w:unhideWhenUsed="1"/>
+    <w:lsdException w:name="No List" w:semiHidden="1" w:unhideWhenUsed="1"/>
+    <w:lsdException w:name="Outline List 1" w:semiHidden="1" w:unhideWhenUsed="1"/>
+    <w:lsdException w:name="Outline List 2" w:semiHidden="1" w:unhideWhenUsed="1"/>
+    <w:lsdException w:name="Outline List 3" w:semiHidden="1" w:unhideWhenUsed="1"/>
+    <w:lsdException w:name="Table Simple 1" w:semiHidden="1" w:unhideWhenUsed="1"/>
+    <w:lsdException w:name="Table Simple 2" w:semiHidden="1" w:unhideWhenUsed="1"/>
+    <w:lsdException w:name="Table Simple 3" w:semiHidden="1" w:unhideWhenUsed="1"/>
+    <w:lsdException w:name="Table Classic 1" w:semiHidden="1" w:unhideWhenUsed="1"/>
+    <w:lsdException w:name="Table Classic 2" w:semiHidden="1" w:unhideWhenUsed="1"/>
+    <w:lsdException w:name="Table Classic 3" w:semiHidden="1" w:unhideWhenUsed="1"/>
+    <w:lsdException w:name="Table Classic 4" w:semiHidden="1" w:unhideWhenUsed="1"/>
+    <w:lsdException w:name="Table Colorful 1" w:semiHidden="1" w:unhideWhenUsed="1"/>
+    <w:lsdException w:name="Table Colorful 2" w:semiHidden="1" w:unhideWhenUsed="1"/>
+    <w:lsdException w:name="Table Colorful 3" w:semiHidden="1" w:unhideWhenUsed="1"/>
+    <w:lsdException w:name="Table Columns 1" w:semiHidden="1" w:unhideWhenUsed="1"/>
+    <w:lsdException w:name="Table Columns 2" w:semiHidden="1" w:unhideWhenUsed="1"/>
+    <w:lsdException w:name="Table Columns 3" w:semiHidden="1" w:unhideWhenUsed="1"/>
+    <w:lsdException w:name="Table Columns 4" w:semiHidden="1" w:unhideWhenUsed="1"/>
+    <w:lsdException w:name="Table Columns 5" w:semiHidden="1" w:unhideWhenUsed="1"/>
+    <w:lsdException w:name="Table Grid 1" w:semiHidden="1" w:unhideWhenUsed="1"/>
+    <w:lsdException w:name="Table Grid 2" w:semiHidden="1" w:unhideWhenUsed="1"/>
+    <w:lsdException w:name="Table Grid 3" w:semiHidden="1" w:unhideWhenUsed="1"/>
+    <w:lsdException w:name="Table Grid 4" w:semiHidden="1" w:unhideWhenUsed="1"/>
+    <w:lsdException w:name="Table Grid 5" w:semiHidden="1" w:unhideWhenUsed="1"/>
+    <w:lsdException w:name="Table Grid 6" w:semiHidden="1" w:unhideWhenUsed="1"/>
+    <w:lsdException w:name="Table Grid 7" w:semiHidden="1" w:unhideWhenUsed="1"/>
+    <w:lsdException w:name="Table Grid 8" w:semiHidden="1" w:unhideWhenUsed="1"/>
+    <w:lsdException w:name="Table List 1" w:semiHidden="1" w:unhideWhenUsed="1"/>
+    <w:lsdException w:name="Table List 2" w:semiHidden="1" w:unhideWhenUsed="1"/>
+    <w:lsdException w:name="Table List 3" w:semiHidden="1" w:unhideWhenUsed="1"/>
+    <w:lsdException w:name="Table List 4" w:semiHidden="1" w:unhideWhenUsed="1"/>
+    <w:lsdException w:name="Table List 5" w:semiHidden="1" w:unhideWhenUsed="1"/>
+    <w:lsdException w:name="Table List 6" w:semiHidden="1" w:unhideWhenUsed="1"/>
+    <w:lsdException w:name="Table List 7" w:semiHidden="1" w:unhideWhenUsed="1"/>
+    <w:lsdException w:name="Table List 8" w:semiHidden="1" w:unhideWhenUsed="1"/>
+    <w:lsdException w:name="Table 3D effects 1" w:semiHidden="1" w:unhideWhenUsed="1"/>
+    <w:lsdException w:name="Table 3D effects 2" w:semiHidden="1" w:unhideWhenUsed="1"/>
+    <w:lsdException w:name="Table 3D effects 3" w:semiHidden="1" w:unhideWhenUsed="1"/>
+    <w:lsdException w:name="Table Contemporary" w:semiHidden="1" w:unhideWhenUsed="1"/>
+    <w:lsdException w:name="Table Elegant" w:semiHidden="1" w:unhideWhenUsed="1"/>
+    <w:lsdException w:name="Table Professional" w:semiHidden="1" w:unhideWhenUsed="1"/>
+    <w:lsdException w:name="Table Subtle 1" w:semiHidden="1" w:unhideWhenUsed="1"/>
+    <w:lsdException w:name="Table Subtle 2" w:semiHidden="1" w:unhideWhenUsed="1"/>
+    <w:lsdException w:name="Table Web 1" w:semiHidden="1" w:unhideWhenUsed="1"/>
+    <w:lsdException w:name="Table Web 2" w:semiHidden="1" w:unhideWhenUsed="1"/>
+    <w:lsdException w:name="Table Web 3" w:semiHidden="1" w:unhideWhenUsed="1"/>
+    <w:lsdException w:name="Balloon Text" w:semiHidden="1" w:unhideWhenUsed="1"/>
+    <w:lsdException w:name="Table Grid" w:semiHidden="1" w:uiPriority="59" w:unhideWhenUsed="1"/>
+    <w:lsdException w:name="Table Theme" w:semiHidden="1" w:unhideWhenUsed="1"/>
+    <w:lsdException w:name="Placeholder Text" w:semiHidden="1"/>
+    <w:lsdException w:name="No Spacing" w:uiPriority="1" w:qFormat="1"/>
+    <w:lsdException w:name="Light Shading" w:uiPriority="60"/>
+    <w:lsdException w:name="Light List" w:uiPriority="61"/>
+    <w:lsdException w:name="Light Grid" w:uiPriority="62"/>
+    <w:lsdException w:name="Medium Shading 1" w:uiPriority="63"/>
+    <w:lsdException w:name="Medium Shading 2" w:uiPriority="64"/>
+    <w:lsdException w:name="Medium List 1" w:uiPriority="65"/>
+    <w:lsdException w:name="Medium List 2" w:uiPriority="66"/>
+    <w:lsdException w:name="Medium Grid 1" w:uiPriority="67"/>
+    <w:lsdException w:name="Medium Grid 2" w:uiPriority="68"/>
+    <w:lsdException w:name="Medium Grid 3" w:uiPriority="69"/>
+    <w:lsdException w:name="Dark List" w:uiPriority="70"/>
+    <w:lsdException w:name="Colorful Shading" w:uiPriority="71"/>
+    <w:lsdException w:name="Colorful List" w:uiPriority="72"/>
+    <w:lsdException w:name="Colorful Grid" w:uiPriority="73"/>
+    <w:lsdException w:name="Light Shading Accent 1" w:uiPriority="60"/>
+    <w:lsdException w:name="Light List Accent 1" w:uiPriority="61"/>
+    <w:lsdException w:name="Light Grid Accent 1" w:uiPriority="62"/>
+    <w:lsdException w:name="Medium Shading 1 Accent 1" w:uiPriority="63"/>
+    <w:lsdException w:name="Medium Shading 2 Accent 1" w:uiPriority="64"/>
+    <w:lsdException w:name="Medium List 1 Accent 1" w:uiPriority="65"/>
+    <w:lsdException w:name="Revision" w:semiHidden="1"/>
+    <w:lsdException w:name="List Paragraph" w:uiPriority="34" w:qFormat="1"/>
+    <w:lsdException w:name="Quote" w:uiPriority="29" w:qFormat="1"/>
+    <w:lsdException w:name="Intense Quote" w:uiPriority="30" w:qFormat="1"/>
+    <w:lsdException w:name="Medium List 2 Accent 1" w:uiPriority="66"/>
+    <w:lsdException w:name="Medium Grid 1 Accent 1" w:uiPriority="67"/>
+    <w:lsdException w:name="Medium Grid 2 Accent 1" w:uiPriority="68"/>
+    <w:lsdException w:name="Medium Grid 3 Accent 1" w:uiPriority="69"/>
+    <w:lsdException w:name="Dark List Accent 1" w:uiPriority="70"/>
+    <w:lsdException w:name="Colorful Shading Accent 1" w:uiPriority="71"/>
+    <w:lsdException w:name="Colorful List Accent 1" w:uiPriority="72"/>
+    <w:lsdException w:name="Colorful Grid Accent 1" w:uiPriority="73"/>
+    <w:lsdException w:name="Light Shading Accent 2" w:uiPriority="60"/>
+    <w:lsdException w:name="Light List Accent 2" w:uiPriority="61"/>
+    <w:lsdException w:name="Light Grid Accent 2" w:uiPriority="62"/>
+    <w:lsdException w:name="Medium Shading 1 Accent 2" w:uiPriority="63"/>
+    <w:lsdException w:name="Medium Shading 2 Accent 2" w:uiPriority="64"/>
+    <w:lsdException w:name="Medium List 1 Accent 2" w:uiPriority="65"/>
+    <w:lsdException w:name="Medium List 2 Accent 2" w:uiPriority="66"/>
+    <w:lsdException w:name="Medium Grid 1 Accent 2" w:uiPriority="67"/>
+    <w:lsdException w:name="Medium Grid 2 Accent 2" w:uiPriority="68"/>
+    <w:lsdException w:name="Medium Grid 3 Accent 2" w:uiPriority="69"/>
+    <w:lsdException w:name="Dark List Accent 2" w:uiPriority="70"/>
+    <w:lsdException w:name="Colorful Shading Accent 2" w:uiPriority="71"/>
+    <w:lsdException w:name="Colorful List Accent 2" w:uiPriority="72"/>
+    <w:lsdException w:name="Colorful Grid Accent 2" w:uiPriority="73"/>
+    <w:lsdException w:name="Light Shading Accent 3" w:uiPriority="60"/>
+    <w:lsdException w:name="Light List Accent 3" w:uiPriority="61"/>
+    <w:lsdException w:name="Light Grid Accent 3" w:uiPriority="62"/>
+    <w:lsdException w:name="Medium Shading 1 Accent 3" w:uiPriority="63"/>
+    <w:lsdException w:name="Medium Shading 2 Accent 3" w:uiPriority="64"/>
+    <w:lsdException w:name="Medium List 1 Accent 3" w:uiPriority="65"/>
+    <w:lsdException w:name="Medium List 2 Accent 3" w:uiPriority="66"/>
+    <w:lsdException w:name="Medium Grid 1 Accent 3" w:uiPriority="67"/>
+    <w:lsdException w:name="Medium Grid 2 Accent 3" w:uiPriority="68"/>
+    <w:lsdException w:name="Medium Grid 3 Accent 3" w:uiPriority="69"/>
+    <w:lsdException w:name="Dark List Accent 3" w:uiPriority="70"/>
+    <w:lsdException w:name="Colorful Shading Accent 3" w:uiPriority="71"/>
+    <w:lsdException w:name="Colorful List Accent 3" w:uiPriority="72"/>
+    <w:lsdException w:name="Colorful Grid Accent 3" w:uiPriority="73"/>
+    <w:lsdException w:name="Light Shading Accent 4" w:uiPriority="60"/>
+    <w:lsdException w:name="Light List Accent 4" w:uiPriority="61"/>
+    <w:lsdException w:name="Light Grid Accent 4" w:uiPriority="62"/>
+    <w:lsdException w:name="Medium Shading 1 Accent 4" w:uiPriority="63"/>
+    <w:lsdException w:name="Medium Shading 2 Accent 4" w:uiPriority="64"/>
+    <w:lsdException w:name="Medium List 1 Accent 4" w:uiPriority="65"/>
+    <w:lsdException w:name="Medium List 2 Accent 4" w:uiPriority="66"/>
+    <w:lsdException w:name="Medium Grid 1 Accent 4" w:uiPriority="67"/>
+    <w:lsdException w:name="Medium Grid 2 Accent 4" w:uiPriority="68"/>
+    <w:lsdException w:name="Medium Grid 3 Accent 4" w:uiPriority="69"/>
+    <w:lsdException w:name="Dark List Accent 4" w:uiPriority="70"/>
+    <w:lsdException w:name="Colorful Shading Accent 4" w:uiPriority="71"/>
+    <w:lsdException w:name="Colorful List Accent 4" w:uiPriority="72"/>
+    <w:lsdException w:name="Colorful Grid Accent 4" w:uiPriority="73"/>
+    <w:lsdException w:name="Light Shading Accent 5" w:uiPriority="60"/>
+    <w:lsdException w:name="Light List Accent 5" w:uiPriority="61"/>
+    <w:lsdException w:name="Light Grid Accent 5" w:uiPriority="62"/>
+    <w:lsdException w:name="Medium Shading 1 Accent 5" w:uiPriority="63"/>
+    <w:lsdException w:name="Medium Shading 2 Accent 5" w:uiPriority="64"/>
+    <w:lsdException w:name="Medium List 1 Accent 5" w:uiPriority="65"/>
+    <w:lsdException w:name="Medium List 2 Accent 5" w:uiPriority="66"/>
+    <w:lsdException w:name="Medium Grid 1 Accent 5" w:uiPriority="67"/>
+    <w:lsdException w:name="Medium Grid 2 Accent 5" w:uiPriority="68"/>
+    <w:lsdException w:name="Medium Grid 3 Accent 5" w:uiPriority="69"/>
+    <w:lsdException w:name="Dark List Accent 5" w:uiPriority="70"/>
+    <w:lsdException w:name="Colorful Shading Accent 5" w:uiPriority="71"/>
+    <w:lsdException w:name="Colorful List Accent 5" w:uiPriority="72"/>
+    <w:lsdException w:name="Colorful Grid Accent 5" w:uiPriority="73"/>
+    <w:lsdException w:name="Light Shading Accent 6" w:uiPriority="60"/>
+    <w:lsdException w:name="Light List Accent 6" w:uiPriority="61"/>
+    <w:lsdException w:name="Light Grid Accent 6" w:uiPriority="62"/>
+    <w:lsdException w:name="Medium Shading 1 Accent 6" w:uiPriority="63"/>
+    <w:lsdException w:name="Medium Shading 2 Accent 6" w:uiPriority="64"/>
+    <w:lsdException w:name="Medium List 1 Accent 6" w:uiPriority="65"/>
+    <w:lsdException w:name="Medium List 2 Accent 6" w:uiPriority="66"/>
+    <w:lsdException w:name="Medium Grid 1 Accent 6" w:uiPriority="67"/>
+    <w:lsdException w:name="Medium Grid 2 Accent 6" w:uiPriority="68"/>
+    <w:lsdException w:name="Medium Grid 3 Accent 6" w:uiPriority="69"/>
+    <w:lsdException w:name="Dark List Accent 6" w:uiPriority="70"/>
+    <w:lsdException w:name="Colorful Shading Accent 6" w:uiPriority="71"/>
+    <w:lsdException w:name="Colorful List Accent 6" w:uiPriority="72"/>
+    <w:lsdException w:name="Colorful Grid Accent 6" w:uiPriority="73"/>
+    <w:lsdException w:name="Subtle Emphasis" w:uiPriority="19" w:qFormat="1"/>
+    <w:lsdException w:name="Intense Emphasis" w:uiPriority="21" w:qFormat="1"/>
+    <w:lsdException w:name="Subtle Reference" w:uiPriority="31" w:qFormat="1"/>
+    <w:lsdException w:name="Intense Reference" w:uiPriority="32" w:qFormat="1"/>
+    <w:lsdException w:name="Book Title" w:uiPriority="33" w:qFormat="1"/>
+    <w:lsdException w:name="Bibliography" w:semiHidden="1" w:uiPriority="37" w:unhideWhenUsed="1"/>
+    <w:lsdException w:name="TOC Heading" w:semiHidden="1" w:uiPriority="39" w:unhideWhenUsed="1" w:qFormat="1"/>
+    <w:lsdException w:name="Plain Table 1" w:uiPriority="41"/>
+    <w:lsdException w:name="Plain Table 2" w:uiPriority="42"/>
+    <w:lsdException w:name="Plain Table 3" w:uiPriority="43"/>
+    <w:lsdException w:name="Plain Table 4" w:uiPriority="44"/>
+    <w:lsdException w:name="Plain Table 5" w:uiPriority="45"/>
+    <w:lsdException w:name="Grid Table Light" w:uiPriority="40"/>
+    <w:lsdException w:name="Grid Table 1 Light" w:uiPriority="46"/>
+    <w:lsdException w:name="Grid Table 2" w:uiPriority="47"/>
+    <w:lsdException w:name="Grid Table 3" w:uiPriority="48"/>
+    <w:lsdException w:name="Grid Table 4" w:uiPriority="49"/>
+    <w:lsdException w:name="Grid Table 5 Dark" w:uiPriority="50"/>
+    <w:lsdException w:name="Grid Table 6 Colorful" w:uiPriority="51"/>
+    <w:lsdException w:name="Grid Table 7 Colorful" w:uiPriority="52"/>
+    <w:lsdException w:name="Grid Table 1 Light Accent 1" w:uiPriority="46"/>
+    <w:lsdException w:name="Grid Table 2 Accent 1" w:uiPriority="47"/>
+    <w:lsdException w:name="Grid Table 3 Accent 1" w:uiPriority="48"/>
+    <w:lsdException w:name="Grid Table 4 Accent 1" w:uiPriority="49"/>
+    <w:lsdException w:name="Grid Table 5 Dark Accent 1" w:uiPriority="50"/>
+    <w:lsdException w:name="Grid Table 6 Colorful Accent 1" w:uiPriority="51"/>
+    <w:lsdException w:name="Grid Table 7 Colorful Accent 1" w:uiPriority="52"/>
+    <w:lsdException w:name="Grid Table 1 Light Accent 2" w:uiPriority="46"/>
+    <w:lsdException w:name="Grid Table 2 Accent 2" w:uiPriority="47"/>
+    <w:lsdException w:name="Grid Table 3 Accent 2" w:uiPriority="48"/>
+    <w:lsdException w:name="Grid Table 4 Accent 2" w:uiPriority="49"/>
+    <w:lsdException w:name="Grid Table 5 Dark Accent 2" w:uiPriority="50"/>
+    <w:lsdException w:name="Grid Table 6 Colorful Accent 2" w:uiPriority="51"/>
+    <w:lsdException w:name="Grid Table 7 Colorful Accent 2" w:uiPriority="52"/>
+    <w:lsdException w:name="Grid Table 1 Light Accent 3" w:uiPriority="46"/>
+    <w:lsdException w:name="Grid Table 2 Accent 3" w:uiPriority="47"/>
+    <w:lsdException w:name="Grid Table 3 Accent 3" w:uiPriority="48"/>
+    <w:lsdException w:name="Grid Table 4 Accent 3" w:uiPriority="49"/>
+    <w:lsdException w:name="Grid Table 5 Dark Accent 3" w:uiPriority="50"/>
+    <w:lsdException w:name="Grid Table 6 Colorful Accent 3" w:uiPriority="51"/>
+    <w:lsdException w:name="Grid Table 7 Colorful Accent 3" w:uiPriority="52"/>
+    <w:lsdException w:name="Grid Table 1 Light Accent 4" w:uiPriority="46"/>
+    <w:lsdException w:name="Grid Table 2 Accent 4" w:uiPriority="47"/>
+    <w:lsdException w:name="Grid Table 3 Accent 4" w:uiPriority="48"/>
+    <w:lsdException w:name="Grid Table 4 Accent 4" w:uiPriority="49"/>
+    <w:lsdException w:name="Grid Table 5 Dark Accent 4" w:uiPriority="50"/>
+    <w:lsdException w:name="Grid Table 6 Colorful Accent 4" w:uiPriority="51"/>
+    <w:lsdException w:name="Grid Table 7 Colorful Accent 4" w:uiPriority="52"/>
+    <w:lsdException w:name="Grid Table 1 Light Accent 5" w:uiPriority="46"/>
+    <w:lsdException w:name="Grid Table 2 Accent 5" w:uiPriority="47"/>
+    <w:lsdException w:name="Grid Table 3 Accent 5" w:uiPriority="48"/>
+    <w:lsdException w:name="Grid Table 4 Accent 5" w:uiPriority="49"/>
+    <w:lsdException w:name="Grid Table 5 Dark Accent 5" w:uiPriority="50"/>
+    <w:lsdException w:name="Grid Table 6 Colorful Accent 5" w:uiPriority="51"/>
+    <w:lsdException w:name="Grid Table 7 Colorful Accent 5" w:uiPriority="52"/>
+    <w:lsdException w:name="Grid Table 1 Light Accent 6" w:uiPriority="46"/>
+    <w:lsdException w:name="Grid Table 2 Accent 6" w:uiPriority="47"/>
+    <w:lsdException w:name="Grid Table 3 Accent 6" w:uiPriority="48"/>
+    <w:lsdException w:name="Grid Table 4 Accent 6" w:uiPriority="49"/>
+    <w:lsdException w:name="Grid Table 5 Dark Accent 6" w:uiPriority="50"/>
+    <w:lsdException w:name="Grid Table 6 Colorful Accent 6" w:uiPriority="51"/>
+    <w:lsdException w:name="Grid Table 7 Colorful Accent 6" w:uiPriority="52"/>
+    <w:lsdException w:name="List Table 1 Light" w:uiPriority="46"/>
+    <w:lsdException w:name="List Table 2" w:uiPriority="47"/>
+    <w:lsdException w:name="List Table 3" w:uiPriority="48"/>
+    <w:lsdException w:name="List Table 4" w:uiPriority="49"/>
+    <w:lsdException w:name="List Table 5 Dark" w:uiPriority="50"/>
+    <w:lsdException w:name="List Table 6 Colorful" w:uiPriority="51"/>
+    <w:lsdException w:name="List Table 7 Colorful" w:uiPriority="52"/>
+    <w:lsdException w:name="List Table 1 Light Accent 1" w:uiPriority="46"/>
+    <w:lsdException w:name="List Table 2 Accent 1" w:uiPriority="47"/>
+    <w:lsdException w:name="List Table 3 Accent 1" w:uiPriority="48"/>
+    <w:lsdException w:name="List Table 4 Accent 1" w:uiPriority="49"/>
+    <w:lsdException w:name="List Table 5 Dark Accent 1" w:uiPriority="50"/>
+    <w:lsdException w:name="List Table 6 Colorful Accent 1" w:uiPriority="51"/>
+    <w:lsdException w:name="List Table 7 Colorful Accent 1" w:uiPriority="52"/>
+    <w:lsdException w:name="List Table 1 Light Accent 2" w:uiPriority="46"/>
+    <w:lsdException w:name="List Table 2 Accent 2" w:uiPriority="47"/>
+    <w:lsdException w:name="List Table 3 Accent 2" w:uiPriority="48"/>
+    <w:lsdException w:name="List Table 4 Accent 2" w:uiPriority="49"/>
+    <w:lsdException w:name="List Table 5 Dark Accent 2" w:uiPriority="50"/>
+    <w:lsdException w:name="List Table 6 Colorful Accent 2" w:uiPriority="51"/>
+    <w:lsdException w:name="List Table 7 Colorful Accent 2" w:uiPriority="52"/>
+    <w:lsdException w:name="List Table 1 Light Accent 3" w:uiPriority="46"/>
+    <w:lsdException w:name="List Table 2 Accent 3" w:uiPriority="47"/>
+    <w:lsdException w:name="List Table 3 Accent 3" w:uiPriority="48"/>
+    <w:lsdException w:name="List Table 4 Accent 3" w:uiPriority="49"/>
+    <w:lsdException w:name="List Table 5 Dark Accent 3" w:uiPriority="50"/>
+    <w:lsdException w:name="List Table 6 Colorful Accent 3" w:uiPriority="51"/>
+    <w:lsdException w:name="List Table 7 Colorful Accent 3" w:uiPriority="52"/>
+    <w:lsdException w:name="List Table 1 Light Accent 4" w:uiPriority="46"/>
+    <w:lsdException w:name="List Table 2 Accent 4" w:uiPriority="47"/>
+    <w:lsdException w:name="List Table 3 Accent 4" w:uiPriority="48"/>
+    <w:lsdException w:name="List Table 4 Accent 4" w:uiPriority="49"/>
+    <w:lsdException w:name="List Table 5 Dark Accent 4" w:uiPriority="50"/>
+    <w:lsdException w:name="List Table 6 Colorful Accent 4" w:uiPriority="51"/>
+    <w:lsdException w:name="List Table 7 Colorful Accent 4" w:uiPriority="52"/>
+    <w:lsdException w:name="List Table 1 Light Accent 5" w:uiPriority="46"/>
+    <w:lsdException w:name="List Table 2 Accent 5" w:uiPriority="47"/>
+    <w:lsdException w:name="List Table 3 Accent 5" w:uiPriority="48"/>
+    <w:lsdException w:name="List Table 4 Accent 5" w:uiPriority="49"/>
+    <w:lsdException w:name="List Table 5 Dark Accent 5" w:uiPriority="50"/>
+    <w:lsdException w:name="List Table 6 Colorful Accent 5" w:uiPriority="51"/>
+    <w:lsdException w:name="List Table 7 Colorful Accent 5" w:uiPriority="52"/>
+    <w:lsdException w:name="List Table 1 Light Accent 6" w:uiPriority="46"/>
+    <w:lsdException w:name="List Table 2 Accent 6" w:uiPriority="47"/>
+    <w:lsdException w:name="List Table 3 Accent 6" w:uiPriority="48"/>
+    <w:lsdException w:name="List Table 4 Accent 6" w:uiPriority="49"/>
+    <w:lsdException w:name="List Table 5 Dark Accent 6" w:uiPriority="50"/>
+    <w:lsdException w:name="List Table 6 Colorful Accent 6" w:uiPriority="51"/>
+    <w:lsdException w:name="List Table 7 Colorful Accent 6" w:uiPriority="52"/>
+    <w:lsdException w:name="Mention" w:semiHidden="1" w:unhideWhenUsed="1"/>
+    <w:lsdException w:name="Smart Hyperlink" w:semiHidden="1" w:unhideWhenUsed="1"/>
+    <w:lsdException w:name="Hashtag" w:semiHidden="1" w:unhideWhenUsed="1"/>
+    <w:lsdException w:name="Unresolved Mention" w:semiHidden="1" w:unhideWhenUsed="1"/>
+    <w:lsdException w:name="Smart Link" w:semiHidden="1" w:unhideWhenUsed="1"/>
   </w:latentStyles>
   <w:style w:type="paragraph" w:default="1" w:styleId="Normal">
     <w:name w:val="Normal"/>
@@ -4352,8 +4303,8 @@
       <w:u w:val="single"/>
     </w:rPr>
   </w:style>
-  <w:style w:type="character" w:customStyle="1" w:styleId="UnresolvedMention">
-    <w:name w:val="Unresolved Mention"/>
+  <w:style w:type="character" w:customStyle="1" w:styleId="UnresolvedMention1">
+    <w:name w:val="Unresolved Mention1"/>
     <w:basedOn w:val="DefaultParagraphFont"/>
     <w:uiPriority w:val="99"/>
     <w:semiHidden/>
@@ -4457,425 +4408,6 @@
         <w:insideH w:val="single" w:sz="4" w:space="0" w:color="auto"/>
         <w:insideV w:val="single" w:sz="4" w:space="0" w:color="auto"/>
       </w:tblBorders>
-      <w:tblCellMar>
-        <w:top w:w="0" w:type="dxa"/>
-        <w:left w:w="108" w:type="dxa"/>
-        <w:bottom w:w="0" w:type="dxa"/>
-        <w:right w:w="108" w:type="dxa"/>
-      </w:tblCellMar>
-    </w:tblPr>
-  </w:style>
-  <w:style w:type="paragraph" w:styleId="ListParagraph">
-    <w:name w:val="List Paragraph"/>
-    <w:basedOn w:val="Normal"/>
-    <w:uiPriority w:val="34"/>
-    <w:qFormat/>
-    <w:rsid w:val="00AC440B"/>
-    <w:pPr>
-      <w:ind w:left="720"/>
-      <w:contextualSpacing/>
-    </w:pPr>
-  </w:style>
-  <w:style w:type="paragraph" w:styleId="Header">
-    <w:name w:val="header"/>
-    <w:basedOn w:val="Normal"/>
-    <w:link w:val="HeaderChar"/>
-    <w:uiPriority w:val="99"/>
-    <w:unhideWhenUsed/>
-    <w:rsid w:val="00D729FB"/>
-    <w:pPr>
-      <w:tabs>
-        <w:tab w:val="center" w:pos="4680"/>
-        <w:tab w:val="right" w:pos="9360"/>
-      </w:tabs>
-      <w:spacing w:after="0" w:line="240" w:lineRule="auto"/>
-    </w:pPr>
-  </w:style>
-  <w:style w:type="character" w:customStyle="1" w:styleId="HeaderChar">
-    <w:name w:val="Header Char"/>
-    <w:basedOn w:val="DefaultParagraphFont"/>
-    <w:link w:val="Header"/>
-    <w:uiPriority w:val="99"/>
-    <w:rsid w:val="00D729FB"/>
-  </w:style>
-  <w:style w:type="paragraph" w:styleId="Footer">
-    <w:name w:val="footer"/>
-    <w:basedOn w:val="Normal"/>
-    <w:link w:val="FooterChar"/>
-    <w:uiPriority w:val="99"/>
-    <w:unhideWhenUsed/>
-    <w:rsid w:val="00D729FB"/>
-    <w:pPr>
-      <w:tabs>
-        <w:tab w:val="center" w:pos="4680"/>
-        <w:tab w:val="right" w:pos="9360"/>
-      </w:tabs>
-      <w:spacing w:after="0" w:line="240" w:lineRule="auto"/>
-    </w:pPr>
-  </w:style>
-  <w:style w:type="character" w:customStyle="1" w:styleId="FooterChar">
-    <w:name w:val="Footer Char"/>
-    <w:basedOn w:val="DefaultParagraphFont"/>
-    <w:link w:val="Footer"/>
-    <w:uiPriority w:val="99"/>
-    <w:rsid w:val="00D729FB"/>
-  </w:style>
-</w:styles>
-</file>
-
-<file path=word/stylesWithEffects.xml><?xml version="1.0" encoding="utf-8"?>
-<w:styles xmlns:wpc="http://schemas.microsoft.com/office/word/2010/wordprocessingCanvas" xmlns:mc="http://schemas.openxmlformats.org/markup-compatibility/2006" xmlns:o="urn:schemas-microsoft-com:office:office" xmlns:r="http://schemas.openxmlformats.org/officeDocument/2006/relationships" xmlns:m="http://schemas.openxmlformats.org/officeDocument/2006/math" xmlns:v="urn:schemas-microsoft-com:vml" xmlns:wp14="http://schemas.microsoft.com/office/word/2010/wordprocessingDrawing" xmlns:wp="http://schemas.openxmlformats.org/drawingml/2006/wordprocessingDrawing" xmlns:w10="urn:schemas-microsoft-com:office:word" xmlns:w="http://schemas.openxmlformats.org/wordprocessingml/2006/main" xmlns:w14="http://schemas.microsoft.com/office/word/2010/wordml" xmlns:wpg="http://schemas.microsoft.com/office/word/2010/wordprocessingGroup" xmlns:wpi="http://schemas.microsoft.com/office/word/2010/wordprocessingInk" xmlns:wne="http://schemas.microsoft.com/office/word/2006/wordml" xmlns:wps="http://schemas.microsoft.com/office/word/2010/wordprocessingShape" mc:Ignorable="w14 wp14">
-  <w:docDefaults>
-    <w:rPrDefault>
-      <w:rPr>
-        <w:rFonts w:asciiTheme="minorHAnsi" w:eastAsiaTheme="minorHAnsi" w:hAnsiTheme="minorHAnsi" w:cstheme="minorBidi"/>
-        <w:sz w:val="22"/>
-        <w:szCs w:val="22"/>
-        <w:lang w:val="en-US" w:eastAsia="en-US" w:bidi="ar-SA"/>
-      </w:rPr>
-    </w:rPrDefault>
-    <w:pPrDefault>
-      <w:pPr>
-        <w:spacing w:after="160" w:line="259" w:lineRule="auto"/>
-      </w:pPr>
-    </w:pPrDefault>
-  </w:docDefaults>
-  <w:latentStyles w:defLockedState="0" w:defUIPriority="99" w:defSemiHidden="1" w:defUnhideWhenUsed="1" w:defQFormat="0" w:count="267">
-    <w:lsdException w:name="Normal" w:semiHidden="0" w:uiPriority="0" w:unhideWhenUsed="0" w:qFormat="1"/>
-    <w:lsdException w:name="heading 1" w:semiHidden="0" w:uiPriority="9" w:unhideWhenUsed="0" w:qFormat="1"/>
-    <w:lsdException w:name="heading 2" w:uiPriority="9" w:qFormat="1"/>
-    <w:lsdException w:name="heading 3" w:uiPriority="9" w:qFormat="1"/>
-    <w:lsdException w:name="heading 4" w:uiPriority="9" w:qFormat="1"/>
-    <w:lsdException w:name="heading 5" w:uiPriority="9" w:qFormat="1"/>
-    <w:lsdException w:name="heading 6" w:uiPriority="9" w:qFormat="1"/>
-    <w:lsdException w:name="heading 7" w:uiPriority="9" w:qFormat="1"/>
-    <w:lsdException w:name="heading 8" w:uiPriority="9" w:qFormat="1"/>
-    <w:lsdException w:name="heading 9" w:uiPriority="9" w:qFormat="1"/>
-    <w:lsdException w:name="toc 1" w:uiPriority="39"/>
-    <w:lsdException w:name="toc 2" w:uiPriority="39"/>
-    <w:lsdException w:name="toc 3" w:uiPriority="39"/>
-    <w:lsdException w:name="toc 4" w:uiPriority="39"/>
-    <w:lsdException w:name="toc 5" w:uiPriority="39"/>
-    <w:lsdException w:name="toc 6" w:uiPriority="39"/>
-    <w:lsdException w:name="toc 7" w:uiPriority="39"/>
-    <w:lsdException w:name="toc 8" w:uiPriority="39"/>
-    <w:lsdException w:name="toc 9" w:uiPriority="39"/>
-    <w:lsdException w:name="caption" w:uiPriority="35" w:qFormat="1"/>
-    <w:lsdException w:name="Title" w:semiHidden="0" w:uiPriority="10" w:unhideWhenUsed="0" w:qFormat="1"/>
-    <w:lsdException w:name="Default Paragraph Font" w:uiPriority="1"/>
-    <w:lsdException w:name="Subtitle" w:semiHidden="0" w:uiPriority="11" w:unhideWhenUsed="0" w:qFormat="1"/>
-    <w:lsdException w:name="Strong" w:semiHidden="0" w:uiPriority="22" w:unhideWhenUsed="0" w:qFormat="1"/>
-    <w:lsdException w:name="Emphasis" w:semiHidden="0" w:uiPriority="20" w:unhideWhenUsed="0" w:qFormat="1"/>
-    <w:lsdException w:name="Table Grid" w:semiHidden="0" w:uiPriority="59" w:unhideWhenUsed="0"/>
-    <w:lsdException w:name="Placeholder Text" w:unhideWhenUsed="0"/>
-    <w:lsdException w:name="No Spacing" w:semiHidden="0" w:uiPriority="1" w:unhideWhenUsed="0" w:qFormat="1"/>
-    <w:lsdException w:name="Light Shading" w:semiHidden="0" w:uiPriority="60" w:unhideWhenUsed="0"/>
-    <w:lsdException w:name="Light List" w:semiHidden="0" w:uiPriority="61" w:unhideWhenUsed="0"/>
-    <w:lsdException w:name="Light Grid" w:semiHidden="0" w:uiPriority="62" w:unhideWhenUsed="0"/>
-    <w:lsdException w:name="Medium Shading 1" w:semiHidden="0" w:uiPriority="63" w:unhideWhenUsed="0"/>
-    <w:lsdException w:name="Medium Shading 2" w:semiHidden="0" w:uiPriority="64" w:unhideWhenUsed="0"/>
-    <w:lsdException w:name="Medium List 1" w:semiHidden="0" w:uiPriority="65" w:unhideWhenUsed="0"/>
-    <w:lsdException w:name="Medium List 2" w:semiHidden="0" w:uiPriority="66" w:unhideWhenUsed="0"/>
-    <w:lsdException w:name="Medium Grid 1" w:semiHidden="0" w:uiPriority="67" w:unhideWhenUsed="0"/>
-    <w:lsdException w:name="Medium Grid 2" w:semiHidden="0" w:uiPriority="68" w:unhideWhenUsed="0"/>
-    <w:lsdException w:name="Medium Grid 3" w:semiHidden="0" w:uiPriority="69" w:unhideWhenUsed="0"/>
-    <w:lsdException w:name="Dark List" w:semiHidden="0" w:uiPriority="70" w:unhideWhenUsed="0"/>
-    <w:lsdException w:name="Colorful Shading" w:semiHidden="0" w:uiPriority="71" w:unhideWhenUsed="0"/>
-    <w:lsdException w:name="Colorful List" w:semiHidden="0" w:uiPriority="72" w:unhideWhenUsed="0"/>
-    <w:lsdException w:name="Colorful Grid" w:semiHidden="0" w:uiPriority="73" w:unhideWhenUsed="0"/>
-    <w:lsdException w:name="Light Shading Accent 1" w:semiHidden="0" w:uiPriority="60" w:unhideWhenUsed="0"/>
-    <w:lsdException w:name="Light List Accent 1" w:semiHidden="0" w:uiPriority="61" w:unhideWhenUsed="0"/>
-    <w:lsdException w:name="Light Grid Accent 1" w:semiHidden="0" w:uiPriority="62" w:unhideWhenUsed="0"/>
-    <w:lsdException w:name="Medium Shading 1 Accent 1" w:semiHidden="0" w:uiPriority="63" w:unhideWhenUsed="0"/>
-    <w:lsdException w:name="Medium Shading 2 Accent 1" w:semiHidden="0" w:uiPriority="64" w:unhideWhenUsed="0"/>
-    <w:lsdException w:name="Medium List 1 Accent 1" w:semiHidden="0" w:uiPriority="65" w:unhideWhenUsed="0"/>
-    <w:lsdException w:name="Revision" w:unhideWhenUsed="0"/>
-    <w:lsdException w:name="List Paragraph" w:semiHidden="0" w:uiPriority="34" w:unhideWhenUsed="0" w:qFormat="1"/>
-    <w:lsdException w:name="Quote" w:semiHidden="0" w:uiPriority="29" w:unhideWhenUsed="0" w:qFormat="1"/>
-    <w:lsdException w:name="Intense Quote" w:semiHidden="0" w:uiPriority="30" w:unhideWhenUsed="0" w:qFormat="1"/>
-    <w:lsdException w:name="Medium List 2 Accent 1" w:semiHidden="0" w:uiPriority="66" w:unhideWhenUsed="0"/>
-    <w:lsdException w:name="Medium Grid 1 Accent 1" w:semiHidden="0" w:uiPriority="67" w:unhideWhenUsed="0"/>
-    <w:lsdException w:name="Medium Grid 2 Accent 1" w:semiHidden="0" w:uiPriority="68" w:unhideWhenUsed="0"/>
-    <w:lsdException w:name="Medium Grid 3 Accent 1" w:semiHidden="0" w:uiPriority="69" w:unhideWhenUsed="0"/>
-    <w:lsdException w:name="Dark List Accent 1" w:semiHidden="0" w:uiPriority="70" w:unhideWhenUsed="0"/>
-    <w:lsdException w:name="Colorful Shading Accent 1" w:semiHidden="0" w:uiPriority="71" w:unhideWhenUsed="0"/>
-    <w:lsdException w:name="Colorful List Accent 1" w:semiHidden="0" w:uiPriority="72" w:unhideWhenUsed="0"/>
-    <w:lsdException w:name="Colorful Grid Accent 1" w:semiHidden="0" w:uiPriority="73" w:unhideWhenUsed="0"/>
-    <w:lsdException w:name="Light Shading Accent 2" w:semiHidden="0" w:uiPriority="60" w:unhideWhenUsed="0"/>
-    <w:lsdException w:name="Light List Accent 2" w:semiHidden="0" w:uiPriority="61" w:unhideWhenUsed="0"/>
-    <w:lsdException w:name="Light Grid Accent 2" w:semiHidden="0" w:uiPriority="62" w:unhideWhenUsed="0"/>
-    <w:lsdException w:name="Medium Shading 1 Accent 2" w:semiHidden="0" w:uiPriority="63" w:unhideWhenUsed="0"/>
-    <w:lsdException w:name="Medium Shading 2 Accent 2" w:semiHidden="0" w:uiPriority="64" w:unhideWhenUsed="0"/>
-    <w:lsdException w:name="Medium List 1 Accent 2" w:semiHidden="0" w:uiPriority="65" w:unhideWhenUsed="0"/>
-    <w:lsdException w:name="Medium List 2 Accent 2" w:semiHidden="0" w:uiPriority="66" w:unhideWhenUsed="0"/>
-    <w:lsdException w:name="Medium Grid 1 Accent 2" w:semiHidden="0" w:uiPriority="67" w:unhideWhenUsed="0"/>
-    <w:lsdException w:name="Medium Grid 2 Accent 2" w:semiHidden="0" w:uiPriority="68" w:unhideWhenUsed="0"/>
-    <w:lsdException w:name="Medium Grid 3 Accent 2" w:semiHidden="0" w:uiPriority="69" w:unhideWhenUsed="0"/>
-    <w:lsdException w:name="Dark List Accent 2" w:semiHidden="0" w:uiPriority="70" w:unhideWhenUsed="0"/>
-    <w:lsdException w:name="Colorful Shading Accent 2" w:semiHidden="0" w:uiPriority="71" w:unhideWhenUsed="0"/>
-    <w:lsdException w:name="Colorful List Accent 2" w:semiHidden="0" w:uiPriority="72" w:unhideWhenUsed="0"/>
-    <w:lsdException w:name="Colorful Grid Accent 2" w:semiHidden="0" w:uiPriority="73" w:unhideWhenUsed="0"/>
-    <w:lsdException w:name="Light Shading Accent 3" w:semiHidden="0" w:uiPriority="60" w:unhideWhenUsed="0"/>
-    <w:lsdException w:name="Light List Accent 3" w:semiHidden="0" w:uiPriority="61" w:unhideWhenUsed="0"/>
-    <w:lsdException w:name="Light Grid Accent 3" w:semiHidden="0" w:uiPriority="62" w:unhideWhenUsed="0"/>
-    <w:lsdException w:name="Medium Shading 1 Accent 3" w:semiHidden="0" w:uiPriority="63" w:unhideWhenUsed="0"/>
-    <w:lsdException w:name="Medium Shading 2 Accent 3" w:semiHidden="0" w:uiPriority="64" w:unhideWhenUsed="0"/>
-    <w:lsdException w:name="Medium List 1 Accent 3" w:semiHidden="0" w:uiPriority="65" w:unhideWhenUsed="0"/>
-    <w:lsdException w:name="Medium List 2 Accent 3" w:semiHidden="0" w:uiPriority="66" w:unhideWhenUsed="0"/>
-    <w:lsdException w:name="Medium Grid 1 Accent 3" w:semiHidden="0" w:uiPriority="67" w:unhideWhenUsed="0"/>
-    <w:lsdException w:name="Medium Grid 2 Accent 3" w:semiHidden="0" w:uiPriority="68" w:unhideWhenUsed="0"/>
-    <w:lsdException w:name="Medium Grid 3 Accent 3" w:semiHidden="0" w:uiPriority="69" w:unhideWhenUsed="0"/>
-    <w:lsdException w:name="Dark List Accent 3" w:semiHidden="0" w:uiPriority="70" w:unhideWhenUsed="0"/>
-    <w:lsdException w:name="Colorful Shading Accent 3" w:semiHidden="0" w:uiPriority="71" w:unhideWhenUsed="0"/>
-    <w:lsdException w:name="Colorful List Accent 3" w:semiHidden="0" w:uiPriority="72" w:unhideWhenUsed="0"/>
-    <w:lsdException w:name="Colorful Grid Accent 3" w:semiHidden="0" w:uiPriority="73" w:unhideWhenUsed="0"/>
-    <w:lsdException w:name="Light Shading Accent 4" w:semiHidden="0" w:uiPriority="60" w:unhideWhenUsed="0"/>
-    <w:lsdException w:name="Light List Accent 4" w:semiHidden="0" w:uiPriority="61" w:unhideWhenUsed="0"/>
-    <w:lsdException w:name="Light Grid Accent 4" w:semiHidden="0" w:uiPriority="62" w:unhideWhenUsed="0"/>
-    <w:lsdException w:name="Medium Shading 1 Accent 4" w:semiHidden="0" w:uiPriority="63" w:unhideWhenUsed="0"/>
-    <w:lsdException w:name="Medium Shading 2 Accent 4" w:semiHidden="0" w:uiPriority="64" w:unhideWhenUsed="0"/>
-    <w:lsdException w:name="Medium List 1 Accent 4" w:semiHidden="0" w:uiPriority="65" w:unhideWhenUsed="0"/>
-    <w:lsdException w:name="Medium List 2 Accent 4" w:semiHidden="0" w:uiPriority="66" w:unhideWhenUsed="0"/>
-    <w:lsdException w:name="Medium Grid 1 Accent 4" w:semiHidden="0" w:uiPriority="67" w:unhideWhenUsed="0"/>
-    <w:lsdException w:name="Medium Grid 2 Accent 4" w:semiHidden="0" w:uiPriority="68" w:unhideWhenUsed="0"/>
-    <w:lsdException w:name="Medium Grid 3 Accent 4" w:semiHidden="0" w:uiPriority="69" w:unhideWhenUsed="0"/>
-    <w:lsdException w:name="Dark List Accent 4" w:semiHidden="0" w:uiPriority="70" w:unhideWhenUsed="0"/>
-    <w:lsdException w:name="Colorful Shading Accent 4" w:semiHidden="0" w:uiPriority="71" w:unhideWhenUsed="0"/>
-    <w:lsdException w:name="Colorful List Accent 4" w:semiHidden="0" w:uiPriority="72" w:unhideWhenUsed="0"/>
-    <w:lsdException w:name="Colorful Grid Accent 4" w:semiHidden="0" w:uiPriority="73" w:unhideWhenUsed="0"/>
-    <w:lsdException w:name="Light Shading Accent 5" w:semiHidden="0" w:uiPriority="60" w:unhideWhenUsed="0"/>
-    <w:lsdException w:name="Light List Accent 5" w:semiHidden="0" w:uiPriority="61" w:unhideWhenUsed="0"/>
-    <w:lsdException w:name="Light Grid Accent 5" w:semiHidden="0" w:uiPriority="62" w:unhideWhenUsed="0"/>
-    <w:lsdException w:name="Medium Shading 1 Accent 5" w:semiHidden="0" w:uiPriority="63" w:unhideWhenUsed="0"/>
-    <w:lsdException w:name="Medium Shading 2 Accent 5" w:semiHidden="0" w:uiPriority="64" w:unhideWhenUsed="0"/>
-    <w:lsdException w:name="Medium List 1 Accent 5" w:semiHidden="0" w:uiPriority="65" w:unhideWhenUsed="0"/>
-    <w:lsdException w:name="Medium List 2 Accent 5" w:semiHidden="0" w:uiPriority="66" w:unhideWhenUsed="0"/>
-    <w:lsdException w:name="Medium Grid 1 Accent 5" w:semiHidden="0" w:uiPriority="67" w:unhideWhenUsed="0"/>
-    <w:lsdException w:name="Medium Grid 2 Accent 5" w:semiHidden="0" w:uiPriority="68" w:unhideWhenUsed="0"/>
-    <w:lsdException w:name="Medium Grid 3 Accent 5" w:semiHidden="0" w:uiPriority="69" w:unhideWhenUsed="0"/>
-    <w:lsdException w:name="Dark List Accent 5" w:semiHidden="0" w:uiPriority="70" w:unhideWhenUsed="0"/>
-    <w:lsdException w:name="Colorful Shading Accent 5" w:semiHidden="0" w:uiPriority="71" w:unhideWhenUsed="0"/>
-    <w:lsdException w:name="Colorful List Accent 5" w:semiHidden="0" w:uiPriority="72" w:unhideWhenUsed="0"/>
-    <w:lsdException w:name="Colorful Grid Accent 5" w:semiHidden="0" w:uiPriority="73" w:unhideWhenUsed="0"/>
-    <w:lsdException w:name="Light Shading Accent 6" w:semiHidden="0" w:uiPriority="60" w:unhideWhenUsed="0"/>
-    <w:lsdException w:name="Light List Accent 6" w:semiHidden="0" w:uiPriority="61" w:unhideWhenUsed="0"/>
-    <w:lsdException w:name="Light Grid Accent 6" w:semiHidden="0" w:uiPriority="62" w:unhideWhenUsed="0"/>
-    <w:lsdException w:name="Medium Shading 1 Accent 6" w:semiHidden="0" w:uiPriority="63" w:unhideWhenUsed="0"/>
-    <w:lsdException w:name="Medium Shading 2 Accent 6" w:semiHidden="0" w:uiPriority="64" w:unhideWhenUsed="0"/>
-    <w:lsdException w:name="Medium List 1 Accent 6" w:semiHidden="0" w:uiPriority="65" w:unhideWhenUsed="0"/>
-    <w:lsdException w:name="Medium List 2 Accent 6" w:semiHidden="0" w:uiPriority="66" w:unhideWhenUsed="0"/>
-    <w:lsdException w:name="Medium Grid 1 Accent 6" w:semiHidden="0" w:uiPriority="67" w:unhideWhenUsed="0"/>
-    <w:lsdException w:name="Medium Grid 2 Accent 6" w:semiHidden="0" w:uiPriority="68" w:unhideWhenUsed="0"/>
-    <w:lsdException w:name="Medium Grid 3 Accent 6" w:semiHidden="0" w:uiPriority="69" w:unhideWhenUsed="0"/>
-    <w:lsdException w:name="Dark List Accent 6" w:semiHidden="0" w:uiPriority="70" w:unhideWhenUsed="0"/>
-    <w:lsdException w:name="Colorful Shading Accent 6" w:semiHidden="0" w:uiPriority="71" w:unhideWhenUsed="0"/>
-    <w:lsdException w:name="Colorful List Accent 6" w:semiHidden="0" w:uiPriority="72" w:unhideWhenUsed="0"/>
-    <w:lsdException w:name="Colorful Grid Accent 6" w:semiHidden="0" w:uiPriority="73" w:unhideWhenUsed="0"/>
-    <w:lsdException w:name="Subtle Emphasis" w:semiHidden="0" w:uiPriority="19" w:unhideWhenUsed="0" w:qFormat="1"/>
-    <w:lsdException w:name="Intense Emphasis" w:semiHidden="0" w:uiPriority="21" w:unhideWhenUsed="0" w:qFormat="1"/>
-    <w:lsdException w:name="Subtle Reference" w:semiHidden="0" w:uiPriority="31" w:unhideWhenUsed="0" w:qFormat="1"/>
-    <w:lsdException w:name="Intense Reference" w:semiHidden="0" w:uiPriority="32" w:unhideWhenUsed="0" w:qFormat="1"/>
-    <w:lsdException w:name="Book Title" w:semiHidden="0" w:uiPriority="33" w:unhideWhenUsed="0" w:qFormat="1"/>
-    <w:lsdException w:name="Bibliography" w:uiPriority="37"/>
-    <w:lsdException w:name="TOC Heading" w:uiPriority="39" w:qFormat="1"/>
-  </w:latentStyles>
-  <w:style w:type="paragraph" w:default="1" w:styleId="Normal">
-    <w:name w:val="Normal"/>
-    <w:qFormat/>
-    <w:rsid w:val="009B0C8D"/>
-  </w:style>
-  <w:style w:type="paragraph" w:styleId="Heading1">
-    <w:name w:val="heading 1"/>
-    <w:basedOn w:val="Normal"/>
-    <w:next w:val="Normal"/>
-    <w:link w:val="Heading1Char"/>
-    <w:uiPriority w:val="9"/>
-    <w:qFormat/>
-    <w:rsid w:val="006D0394"/>
-    <w:pPr>
-      <w:keepNext/>
-      <w:keepLines/>
-      <w:spacing w:before="240" w:after="0"/>
-      <w:outlineLvl w:val="0"/>
-    </w:pPr>
-    <w:rPr>
-      <w:rFonts w:asciiTheme="majorHAnsi" w:eastAsiaTheme="majorEastAsia" w:hAnsiTheme="majorHAnsi" w:cstheme="majorBidi"/>
-      <w:color w:val="2F5496" w:themeColor="accent1" w:themeShade="BF"/>
-      <w:sz w:val="32"/>
-      <w:szCs w:val="32"/>
-    </w:rPr>
-  </w:style>
-  <w:style w:type="paragraph" w:styleId="Heading2">
-    <w:name w:val="heading 2"/>
-    <w:basedOn w:val="Normal"/>
-    <w:next w:val="Normal"/>
-    <w:link w:val="Heading2Char"/>
-    <w:uiPriority w:val="9"/>
-    <w:unhideWhenUsed/>
-    <w:qFormat/>
-    <w:rsid w:val="0053660A"/>
-    <w:pPr>
-      <w:keepNext/>
-      <w:keepLines/>
-      <w:spacing w:before="40" w:after="0"/>
-      <w:outlineLvl w:val="1"/>
-    </w:pPr>
-    <w:rPr>
-      <w:rFonts w:asciiTheme="majorHAnsi" w:eastAsiaTheme="majorEastAsia" w:hAnsiTheme="majorHAnsi" w:cstheme="majorBidi"/>
-      <w:color w:val="2F5496" w:themeColor="accent1" w:themeShade="BF"/>
-      <w:sz w:val="26"/>
-      <w:szCs w:val="26"/>
-    </w:rPr>
-  </w:style>
-  <w:style w:type="character" w:default="1" w:styleId="DefaultParagraphFont">
-    <w:name w:val="Default Paragraph Font"/>
-    <w:uiPriority w:val="1"/>
-    <w:semiHidden/>
-    <w:unhideWhenUsed/>
-  </w:style>
-  <w:style w:type="table" w:default="1" w:styleId="TableNormal">
-    <w:name w:val="Normal Table"/>
-    <w:uiPriority w:val="99"/>
-    <w:semiHidden/>
-    <w:unhideWhenUsed/>
-    <w:tblPr>
-      <w:tblInd w:w="0" w:type="dxa"/>
-      <w:tblCellMar>
-        <w:top w:w="0" w:type="dxa"/>
-        <w:left w:w="108" w:type="dxa"/>
-        <w:bottom w:w="0" w:type="dxa"/>
-        <w:right w:w="108" w:type="dxa"/>
-      </w:tblCellMar>
-    </w:tblPr>
-  </w:style>
-  <w:style w:type="numbering" w:default="1" w:styleId="NoList">
-    <w:name w:val="No List"/>
-    <w:uiPriority w:val="99"/>
-    <w:semiHidden/>
-    <w:unhideWhenUsed/>
-  </w:style>
-  <w:style w:type="character" w:styleId="Hyperlink">
-    <w:name w:val="Hyperlink"/>
-    <w:basedOn w:val="DefaultParagraphFont"/>
-    <w:uiPriority w:val="99"/>
-    <w:unhideWhenUsed/>
-    <w:rsid w:val="0053660A"/>
-    <w:rPr>
-      <w:color w:val="0563C1" w:themeColor="hyperlink"/>
-      <w:u w:val="single"/>
-    </w:rPr>
-  </w:style>
-  <w:style w:type="character" w:customStyle="1" w:styleId="UnresolvedMention">
-    <w:name w:val="Unresolved Mention"/>
-    <w:basedOn w:val="DefaultParagraphFont"/>
-    <w:uiPriority w:val="99"/>
-    <w:semiHidden/>
-    <w:unhideWhenUsed/>
-    <w:rsid w:val="0053660A"/>
-    <w:rPr>
-      <w:color w:val="605E5C"/>
-      <w:shd w:val="clear" w:color="auto" w:fill="E1DFDD"/>
-    </w:rPr>
-  </w:style>
-  <w:style w:type="character" w:customStyle="1" w:styleId="authors">
-    <w:name w:val="authors"/>
-    <w:basedOn w:val="DefaultParagraphFont"/>
-    <w:rsid w:val="0053660A"/>
-  </w:style>
-  <w:style w:type="character" w:customStyle="1" w:styleId="Date1">
-    <w:name w:val="Date1"/>
-    <w:basedOn w:val="DefaultParagraphFont"/>
-    <w:rsid w:val="0053660A"/>
-  </w:style>
-  <w:style w:type="character" w:customStyle="1" w:styleId="arttitle">
-    <w:name w:val="art_title"/>
-    <w:basedOn w:val="DefaultParagraphFont"/>
-    <w:rsid w:val="0053660A"/>
-  </w:style>
-  <w:style w:type="character" w:customStyle="1" w:styleId="serialtitle">
-    <w:name w:val="serial_title"/>
-    <w:basedOn w:val="DefaultParagraphFont"/>
-    <w:rsid w:val="0053660A"/>
-  </w:style>
-  <w:style w:type="character" w:customStyle="1" w:styleId="volumeissue">
-    <w:name w:val="volume_issue"/>
-    <w:basedOn w:val="DefaultParagraphFont"/>
-    <w:rsid w:val="0053660A"/>
-  </w:style>
-  <w:style w:type="character" w:customStyle="1" w:styleId="pagerange">
-    <w:name w:val="page_range"/>
-    <w:basedOn w:val="DefaultParagraphFont"/>
-    <w:rsid w:val="0053660A"/>
-  </w:style>
-  <w:style w:type="character" w:customStyle="1" w:styleId="doilink">
-    <w:name w:val="doi_link"/>
-    <w:basedOn w:val="DefaultParagraphFont"/>
-    <w:rsid w:val="0053660A"/>
-  </w:style>
-  <w:style w:type="character" w:customStyle="1" w:styleId="Heading2Char">
-    <w:name w:val="Heading 2 Char"/>
-    <w:basedOn w:val="DefaultParagraphFont"/>
-    <w:link w:val="Heading2"/>
-    <w:uiPriority w:val="9"/>
-    <w:rsid w:val="0053660A"/>
-    <w:rPr>
-      <w:rFonts w:asciiTheme="majorHAnsi" w:eastAsiaTheme="majorEastAsia" w:hAnsiTheme="majorHAnsi" w:cstheme="majorBidi"/>
-      <w:color w:val="2F5496" w:themeColor="accent1" w:themeShade="BF"/>
-      <w:sz w:val="26"/>
-      <w:szCs w:val="26"/>
-    </w:rPr>
-  </w:style>
-  <w:style w:type="character" w:customStyle="1" w:styleId="Heading1Char">
-    <w:name w:val="Heading 1 Char"/>
-    <w:basedOn w:val="DefaultParagraphFont"/>
-    <w:link w:val="Heading1"/>
-    <w:uiPriority w:val="9"/>
-    <w:rsid w:val="006D0394"/>
-    <w:rPr>
-      <w:rFonts w:asciiTheme="majorHAnsi" w:eastAsiaTheme="majorEastAsia" w:hAnsiTheme="majorHAnsi" w:cstheme="majorBidi"/>
-      <w:color w:val="2F5496" w:themeColor="accent1" w:themeShade="BF"/>
-      <w:sz w:val="32"/>
-      <w:szCs w:val="32"/>
-    </w:rPr>
-  </w:style>
-  <w:style w:type="character" w:styleId="FollowedHyperlink">
-    <w:name w:val="FollowedHyperlink"/>
-    <w:basedOn w:val="DefaultParagraphFont"/>
-    <w:uiPriority w:val="99"/>
-    <w:semiHidden/>
-    <w:unhideWhenUsed/>
-    <w:rsid w:val="00AC40AC"/>
-    <w:rPr>
-      <w:color w:val="954F72" w:themeColor="followedHyperlink"/>
-      <w:u w:val="single"/>
-    </w:rPr>
-  </w:style>
-  <w:style w:type="table" w:styleId="TableGrid">
-    <w:name w:val="Table Grid"/>
-    <w:basedOn w:val="TableNormal"/>
-    <w:uiPriority w:val="59"/>
-    <w:rsid w:val="00AC440B"/>
-    <w:pPr>
-      <w:spacing w:after="0" w:line="240" w:lineRule="auto"/>
-    </w:pPr>
-    <w:rPr>
-      <w:lang w:val="fil-PH"/>
-    </w:rPr>
-    <w:tblPr>
-      <w:tblBorders>
-        <w:top w:val="single" w:sz="4" w:space="0" w:color="auto"/>
-        <w:left w:val="single" w:sz="4" w:space="0" w:color="auto"/>
-        <w:bottom w:val="single" w:sz="4" w:space="0" w:color="auto"/>
-        <w:right w:val="single" w:sz="4" w:space="0" w:color="auto"/>
-        <w:insideH w:val="single" w:sz="4" w:space="0" w:color="auto"/>
-        <w:insideV w:val="single" w:sz="4" w:space="0" w:color="auto"/>
-      </w:tblBorders>
-      <w:tblCellMar>
-        <w:top w:w="0" w:type="dxa"/>
-        <w:left w:w="108" w:type="dxa"/>
-        <w:bottom w:w="0" w:type="dxa"/>
-        <w:right w:w="108" w:type="dxa"/>
-      </w:tblCellMar>
     </w:tblPr>
   </w:style>
   <w:style w:type="paragraph" w:styleId="ListParagraph">
@@ -5225,7 +4757,7 @@
   <a:extraClrSchemeLst/>
   <a:extLst>
     <a:ext uri="{05A4C25C-085E-4340-85A3-A5531E510DB2}">
-      <thm15:themeFamily xmlns:thm15="http://schemas.microsoft.com/office/thememl/2012/main" xmlns="" name="Office Theme" id="{62F939B6-93AF-4DB8-9C6B-D6C7DFDC589F}" vid="{4A3C46E8-61CC-4603-A589-7422A47A8E4A}"/>
+      <thm15:themeFamily xmlns:thm15="http://schemas.microsoft.com/office/thememl/2012/main" name="Office Theme" id="{62F939B6-93AF-4DB8-9C6B-D6C7DFDC589F}" vid="{4A3C46E8-61CC-4603-A589-7422A47A8E4A}"/>
     </a:ext>
   </a:extLst>
 </a:theme>

</xml_diff>

<commit_message>
update chapter 2 & 3
</commit_message>
<xml_diff>
--- a/Manuscript/Chapter 2.docx
+++ b/Manuscript/Chapter 2.docx
@@ -992,15 +992,20 @@
       <w:pPr>
         <w:pStyle w:val="Heading2"/>
       </w:pPr>
-      <w:r>
-        <w:t>R</w:t>
-      </w:r>
-      <w:r>
-        <w:t>elated Studies</w:t>
-      </w:r>
     </w:p>
     <w:p>
       <w:pPr>
+        <w:pStyle w:val="Heading2"/>
+      </w:pPr>
+      <w:r>
+        <w:t>R</w:t>
+      </w:r>
+      <w:r>
+        <w:t>elated Studies</w:t>
+      </w:r>
+    </w:p>
+    <w:p>
+      <w:pPr>
         <w:spacing w:after="140" w:line="360" w:lineRule="auto"/>
         <w:jc w:val="both"/>
         <w:rPr>
@@ -1613,6 +1618,13 @@
       <w:pPr>
         <w:pStyle w:val="Heading2"/>
       </w:pPr>
+    </w:p>
+    <w:p>
+      <w:pPr>
+        <w:pStyle w:val="Heading2"/>
+      </w:pPr>
+      <w:bookmarkStart w:id="0" w:name="_GoBack"/>
+      <w:bookmarkEnd w:id="0"/>
       <w:r>
         <w:t xml:space="preserve">Comparative Matrix </w:t>
       </w:r>
@@ -1730,7 +1742,6 @@
           <w:shd w:val="clear" w:color="auto" w:fill="FFFFFF"/>
         </w:rPr>
       </w:pPr>
-      <w:bookmarkStart w:id="0" w:name="_GoBack"/>
       <w:r>
         <w:rPr>
           <w:rFonts w:ascii="Times New Roman" w:hAnsi="Times New Roman" w:cs="Times New Roman"/>
@@ -1739,7 +1750,6 @@
         <w:t>Table 1</w:t>
       </w:r>
     </w:p>
-    <w:bookmarkEnd w:id="0"/>
     <w:p>
       <w:pPr>
         <w:spacing w:after="140" w:line="360" w:lineRule="auto"/>
@@ -2757,7 +2767,14 @@
                 <w:rFonts w:ascii="Times New Roman" w:hAnsi="Times New Roman" w:cs="Times New Roman"/>
               </w:rPr>
               <w:lastRenderedPageBreak/>
-              <w:t>- CRM &amp; s</w:t>
+              <w:t xml:space="preserve">- CRM &amp; </w:t>
+            </w:r>
+            <w:r>
+              <w:rPr>
+                <w:rFonts w:ascii="Times New Roman" w:hAnsi="Times New Roman" w:cs="Times New Roman"/>
+              </w:rPr>
+              <w:lastRenderedPageBreak/>
+              <w:t>s</w:t>
             </w:r>
             <w:r>
               <w:rPr>
@@ -2789,14 +2806,7 @@
               <w:rPr>
                 <w:rFonts w:ascii="Times New Roman" w:hAnsi="Times New Roman" w:cs="Times New Roman"/>
               </w:rPr>
-              <w:t xml:space="preserve">attendance </w:t>
-            </w:r>
-            <w:r>
-              <w:rPr>
-                <w:rFonts w:ascii="Times New Roman" w:hAnsi="Times New Roman" w:cs="Times New Roman"/>
-              </w:rPr>
-              <w:lastRenderedPageBreak/>
-              <w:t>tracking, fee automation</w:t>
+              <w:t>attendance tracking, fee automation</w:t>
             </w:r>
           </w:p>
           <w:p>
@@ -2883,7 +2893,14 @@
               <w:rPr>
                 <w:rFonts w:ascii="Times New Roman" w:hAnsi="Times New Roman" w:cs="Times New Roman"/>
               </w:rPr>
-              <w:t>nly available in the US</w:t>
+              <w:t xml:space="preserve">nly available in </w:t>
+            </w:r>
+            <w:r>
+              <w:rPr>
+                <w:rFonts w:ascii="Times New Roman" w:hAnsi="Times New Roman" w:cs="Times New Roman"/>
+              </w:rPr>
+              <w:lastRenderedPageBreak/>
+              <w:t>the US</w:t>
             </w:r>
           </w:p>
         </w:tc>
@@ -2909,6 +2926,7 @@
               <w:rPr>
                 <w:rFonts w:ascii="Times New Roman" w:hAnsi="Times New Roman" w:cs="Times New Roman"/>
               </w:rPr>
+              <w:lastRenderedPageBreak/>
               <w:t>-</w:t>
             </w:r>
             <w:r>
@@ -3228,7 +3246,7 @@
           <w:rPr>
             <w:noProof/>
           </w:rPr>
-          <w:t>9</w:t>
+          <w:t>10</w:t>
         </w:r>
         <w:r>
           <w:rPr>
@@ -5057,7 +5075,7 @@
   <a:extraClrSchemeLst/>
   <a:extLst>
     <a:ext uri="{05A4C25C-085E-4340-85A3-A5531E510DB2}">
-      <thm15:themeFamily xmlns="" xmlns:thm15="http://schemas.microsoft.com/office/thememl/2012/main" name="Office Theme" id="{62F939B6-93AF-4DB8-9C6B-D6C7DFDC589F}" vid="{4A3C46E8-61CC-4603-A589-7422A47A8E4A}"/>
+      <thm15:themeFamily xmlns:thm15="http://schemas.microsoft.com/office/thememl/2012/main" xmlns="" name="Office Theme" id="{62F939B6-93AF-4DB8-9C6B-D6C7DFDC589F}" vid="{4A3C46E8-61CC-4603-A589-7422A47A8E4A}"/>
     </a:ext>
   </a:extLst>
 </a:theme>

</xml_diff>